<commit_message>
update explain doc and award test
</commit_message>
<xml_diff>
--- a/tests/content_update.docx
+++ b/tests/content_update.docx
@@ -18125,7 +18125,7 @@
         <w:spacing w:beforeAutospacing="1" w:afterAutospacing="1" w:line="210" w:lineRule="atLeast"/>
         <w:jc w:val="left"/>
         <w:rPr>
-          <w:rFonts w:ascii="Consolas" w:eastAsia="宋体" w:hAnsi="Consolas" w:cs="宋体" w:hint="eastAsia"/>
+          <w:rFonts w:ascii="Consolas" w:eastAsia="宋体" w:hAnsi="Consolas" w:cs="宋体"/>
           <w:color w:val="5C5C5C"/>
           <w:kern w:val="0"/>
           <w:sz w:val="18"/>
@@ -18921,11 +18921,6 @@
       </w:r>
     </w:p>
     <w:p>
-      <w:pPr>
-        <w:rPr>
-          <w:rFonts w:hint="eastAsia"/>
-        </w:rPr>
-      </w:pPr>
       <w:r>
         <w:rPr>
           <w:rFonts w:hint="eastAsia"/>
@@ -22524,11 +22519,6 @@
       </w:r>
     </w:p>
     <w:p>
-      <w:pPr>
-        <w:rPr>
-          <w:rFonts w:hint="eastAsia"/>
-        </w:rPr>
-      </w:pPr>
       <w:r>
         <w:rPr>
           <w:rFonts w:hint="eastAsia"/>
@@ -24067,11 +24057,6 @@
       </w:pPr>
     </w:p>
     <w:p>
-      <w:pPr>
-        <w:rPr>
-          <w:rFonts w:hint="eastAsia"/>
-        </w:rPr>
-      </w:pPr>
       <w:r>
         <w:rPr>
           <w:rFonts w:hint="eastAsia"/>
@@ -28950,37 +28935,104 @@
       </w:r>
     </w:p>
     <w:p>
-      <w:pPr>
+      <w:r>
         <w:rPr>
           <w:rFonts w:hint="eastAsia"/>
         </w:rPr>
-      </w:pPr>
+        <w:t>更新说明：新增get</w:t>
+      </w:r>
+      <w:r>
+        <w:t>_license</w:t>
+      </w:r>
       <w:r>
         <w:rPr>
           <w:rFonts w:hint="eastAsia"/>
         </w:rPr>
-        <w:t>更新说明：新增get</w:t>
-      </w:r>
-      <w:r>
-        <w:t>_license</w:t>
+        <w:t>用于license</w:t>
+      </w:r>
+      <w:r>
+        <w:t>_object</w:t>
       </w:r>
       <w:r>
         <w:rPr>
           <w:rFonts w:hint="eastAsia"/>
         </w:rPr>
-        <w:t>用于license</w:t>
-      </w:r>
-      <w:r>
-        <w:t>_object</w:t>
-      </w:r>
+        <w:t>的查询。</w:t>
+      </w:r>
+    </w:p>
+    <w:p/>
+    <w:p>
+      <w:pPr>
+        <w:pStyle w:val="2"/>
+      </w:pPr>
       <w:r>
         <w:rPr>
           <w:rFonts w:hint="eastAsia"/>
         </w:rPr>
-        <w:t>的查询。</w:t>
+        <w:t>新增</w:t>
+      </w:r>
+      <w:r>
+        <w:t>get_global_properties_extensions</w:t>
+      </w:r>
+    </w:p>
+    <w:p>
+      <w:pPr>
+        <w:widowControl/>
+        <w:numPr>
+          <w:ilvl w:val="0"/>
+          <w:numId w:val="40"/>
+        </w:numPr>
+        <w:pBdr>
+          <w:left w:val="single" w:sz="18" w:space="0" w:color="6CE26C"/>
+        </w:pBdr>
+        <w:shd w:val="clear" w:color="auto" w:fill="FFFFFF"/>
+        <w:spacing w:beforeAutospacing="1" w:afterAutospacing="1" w:line="210" w:lineRule="atLeast"/>
+        <w:jc w:val="left"/>
+        <w:rPr>
+          <w:rFonts w:ascii="Consolas" w:eastAsia="宋体" w:hAnsi="Consolas" w:cs="宋体"/>
+          <w:color w:val="5C5C5C"/>
+          <w:kern w:val="0"/>
+          <w:sz w:val="18"/>
+          <w:szCs w:val="18"/>
+        </w:rPr>
+      </w:pPr>
+      <w:r>
+        <w:rPr>
+          <w:rFonts w:ascii="Consolas" w:eastAsia="宋体" w:hAnsi="Consolas" w:cs="宋体"/>
+          <w:color w:val="000000"/>
+          <w:kern w:val="0"/>
+          <w:sz w:val="18"/>
+          <w:szCs w:val="18"/>
+          <w:bdr w:val="none" w:sz="0" w:space="0" w:color="auto" w:frame="1"/>
+        </w:rPr>
+        <w:t>get_dynamic_global_properties();  </w:t>
       </w:r>
       <w:bookmarkStart w:id="3" w:name="_GoBack"/>
       <w:bookmarkEnd w:id="3"/>
+    </w:p>
+    <w:p>
+      <w:r>
+        <w:rPr>
+          <w:rFonts w:hint="eastAsia"/>
+        </w:rPr>
+        <w:t>更新说明：新增</w:t>
+      </w:r>
+      <w:r>
+        <w:t>get_global_properties_extensions</w:t>
+      </w:r>
+      <w:r>
+        <w:rPr>
+          <w:rFonts w:hint="eastAsia"/>
+        </w:rPr>
+        <w:t>用于扩展理事会参数查询</w:t>
+      </w:r>
+    </w:p>
+    <w:p>
+      <w:pPr>
+        <w:rPr>
+          <w:rFonts w:hint="eastAsia"/>
+        </w:rPr>
+      </w:pPr>
     </w:p>
     <w:sectPr>
       <w:pgSz w:w="11906" w:h="16838"/>
@@ -30704,6 +30756,119 @@
     </w:lvl>
   </w:abstractNum>
   <w:abstractNum w:abstractNumId="15" w15:restartNumberingAfterBreak="0">
+    <w:nsid w:val="353B646B"/>
+    <w:multiLevelType w:val="multilevel"/>
+    <w:tmpl w:val="853CDEEE"/>
+    <w:lvl w:ilvl="0">
+      <w:start w:val="1"/>
+      <w:numFmt w:val="decimal"/>
+      <w:lvlText w:val="%1."/>
+      <w:lvlJc w:val="left"/>
+      <w:pPr>
+        <w:tabs>
+          <w:tab w:val="num" w:pos="720"/>
+        </w:tabs>
+        <w:ind w:left="720" w:hanging="360"/>
+      </w:pPr>
+    </w:lvl>
+    <w:lvl w:ilvl="1" w:tentative="1">
+      <w:start w:val="1"/>
+      <w:numFmt w:val="decimal"/>
+      <w:lvlText w:val="%2."/>
+      <w:lvlJc w:val="left"/>
+      <w:pPr>
+        <w:tabs>
+          <w:tab w:val="num" w:pos="1440"/>
+        </w:tabs>
+        <w:ind w:left="1440" w:hanging="360"/>
+      </w:pPr>
+    </w:lvl>
+    <w:lvl w:ilvl="2" w:tentative="1">
+      <w:start w:val="1"/>
+      <w:numFmt w:val="decimal"/>
+      <w:lvlText w:val="%3."/>
+      <w:lvlJc w:val="left"/>
+      <w:pPr>
+        <w:tabs>
+          <w:tab w:val="num" w:pos="2160"/>
+        </w:tabs>
+        <w:ind w:left="2160" w:hanging="360"/>
+      </w:pPr>
+    </w:lvl>
+    <w:lvl w:ilvl="3" w:tentative="1">
+      <w:start w:val="1"/>
+      <w:numFmt w:val="decimal"/>
+      <w:lvlText w:val="%4."/>
+      <w:lvlJc w:val="left"/>
+      <w:pPr>
+        <w:tabs>
+          <w:tab w:val="num" w:pos="2880"/>
+        </w:tabs>
+        <w:ind w:left="2880" w:hanging="360"/>
+      </w:pPr>
+    </w:lvl>
+    <w:lvl w:ilvl="4" w:tentative="1">
+      <w:start w:val="1"/>
+      <w:numFmt w:val="decimal"/>
+      <w:lvlText w:val="%5."/>
+      <w:lvlJc w:val="left"/>
+      <w:pPr>
+        <w:tabs>
+          <w:tab w:val="num" w:pos="3600"/>
+        </w:tabs>
+        <w:ind w:left="3600" w:hanging="360"/>
+      </w:pPr>
+    </w:lvl>
+    <w:lvl w:ilvl="5" w:tentative="1">
+      <w:start w:val="1"/>
+      <w:numFmt w:val="decimal"/>
+      <w:lvlText w:val="%6."/>
+      <w:lvlJc w:val="left"/>
+      <w:pPr>
+        <w:tabs>
+          <w:tab w:val="num" w:pos="4320"/>
+        </w:tabs>
+        <w:ind w:left="4320" w:hanging="360"/>
+      </w:pPr>
+    </w:lvl>
+    <w:lvl w:ilvl="6" w:tentative="1">
+      <w:start w:val="1"/>
+      <w:numFmt w:val="decimal"/>
+      <w:lvlText w:val="%7."/>
+      <w:lvlJc w:val="left"/>
+      <w:pPr>
+        <w:tabs>
+          <w:tab w:val="num" w:pos="5040"/>
+        </w:tabs>
+        <w:ind w:left="5040" w:hanging="360"/>
+      </w:pPr>
+    </w:lvl>
+    <w:lvl w:ilvl="7" w:tentative="1">
+      <w:start w:val="1"/>
+      <w:numFmt w:val="decimal"/>
+      <w:lvlText w:val="%8."/>
+      <w:lvlJc w:val="left"/>
+      <w:pPr>
+        <w:tabs>
+          <w:tab w:val="num" w:pos="5760"/>
+        </w:tabs>
+        <w:ind w:left="5760" w:hanging="360"/>
+      </w:pPr>
+    </w:lvl>
+    <w:lvl w:ilvl="8" w:tentative="1">
+      <w:start w:val="1"/>
+      <w:numFmt w:val="decimal"/>
+      <w:lvlText w:val="%9."/>
+      <w:lvlJc w:val="left"/>
+      <w:pPr>
+        <w:tabs>
+          <w:tab w:val="num" w:pos="6480"/>
+        </w:tabs>
+        <w:ind w:left="6480" w:hanging="360"/>
+      </w:pPr>
+    </w:lvl>
+  </w:abstractNum>
+  <w:abstractNum w:abstractNumId="16" w15:restartNumberingAfterBreak="0">
     <w:nsid w:val="39D6077B"/>
     <w:multiLevelType w:val="multilevel"/>
     <w:tmpl w:val="4D18E72A"/>
@@ -30816,7 +30981,7 @@
       </w:pPr>
     </w:lvl>
   </w:abstractNum>
-  <w:abstractNum w:abstractNumId="16" w15:restartNumberingAfterBreak="0">
+  <w:abstractNum w:abstractNumId="17" w15:restartNumberingAfterBreak="0">
     <w:nsid w:val="3A4F319E"/>
     <w:multiLevelType w:val="multilevel"/>
     <w:tmpl w:val="8F0EA994"/>
@@ -30929,7 +31094,7 @@
       </w:pPr>
     </w:lvl>
   </w:abstractNum>
-  <w:abstractNum w:abstractNumId="17" w15:restartNumberingAfterBreak="0">
+  <w:abstractNum w:abstractNumId="18" w15:restartNumberingAfterBreak="0">
     <w:nsid w:val="3F211AB4"/>
     <w:multiLevelType w:val="multilevel"/>
     <w:tmpl w:val="B7A85648"/>
@@ -31042,7 +31207,7 @@
       </w:pPr>
     </w:lvl>
   </w:abstractNum>
-  <w:abstractNum w:abstractNumId="18" w15:restartNumberingAfterBreak="0">
+  <w:abstractNum w:abstractNumId="19" w15:restartNumberingAfterBreak="0">
     <w:nsid w:val="3F3E5E67"/>
     <w:multiLevelType w:val="multilevel"/>
     <w:tmpl w:val="DAC2BE82"/>
@@ -31155,7 +31320,7 @@
       </w:pPr>
     </w:lvl>
   </w:abstractNum>
-  <w:abstractNum w:abstractNumId="19" w15:restartNumberingAfterBreak="0">
+  <w:abstractNum w:abstractNumId="20" w15:restartNumberingAfterBreak="0">
     <w:nsid w:val="3F8C1FDF"/>
     <w:multiLevelType w:val="multilevel"/>
     <w:tmpl w:val="B7A85648"/>
@@ -31268,7 +31433,7 @@
       </w:pPr>
     </w:lvl>
   </w:abstractNum>
-  <w:abstractNum w:abstractNumId="20" w15:restartNumberingAfterBreak="0">
+  <w:abstractNum w:abstractNumId="21" w15:restartNumberingAfterBreak="0">
     <w:nsid w:val="44B92DB1"/>
     <w:multiLevelType w:val="multilevel"/>
     <w:tmpl w:val="3404EB34"/>
@@ -31381,7 +31546,7 @@
       </w:pPr>
     </w:lvl>
   </w:abstractNum>
-  <w:abstractNum w:abstractNumId="21" w15:restartNumberingAfterBreak="0">
+  <w:abstractNum w:abstractNumId="22" w15:restartNumberingAfterBreak="0">
     <w:nsid w:val="47F41C6A"/>
     <w:multiLevelType w:val="multilevel"/>
     <w:tmpl w:val="853CDEEE"/>
@@ -31494,7 +31659,7 @@
       </w:pPr>
     </w:lvl>
   </w:abstractNum>
-  <w:abstractNum w:abstractNumId="22" w15:restartNumberingAfterBreak="0">
+  <w:abstractNum w:abstractNumId="23" w15:restartNumberingAfterBreak="0">
     <w:nsid w:val="531F2573"/>
     <w:multiLevelType w:val="multilevel"/>
     <w:tmpl w:val="E9C494B0"/>
@@ -31607,7 +31772,7 @@
       </w:pPr>
     </w:lvl>
   </w:abstractNum>
-  <w:abstractNum w:abstractNumId="23" w15:restartNumberingAfterBreak="0">
+  <w:abstractNum w:abstractNumId="24" w15:restartNumberingAfterBreak="0">
     <w:nsid w:val="551837DB"/>
     <w:multiLevelType w:val="multilevel"/>
     <w:tmpl w:val="378EBBDE"/>
@@ -31720,7 +31885,7 @@
       </w:pPr>
     </w:lvl>
   </w:abstractNum>
-  <w:abstractNum w:abstractNumId="24" w15:restartNumberingAfterBreak="0">
+  <w:abstractNum w:abstractNumId="25" w15:restartNumberingAfterBreak="0">
     <w:nsid w:val="5BA21418"/>
     <w:multiLevelType w:val="multilevel"/>
     <w:tmpl w:val="11E018D0"/>
@@ -31833,7 +31998,7 @@
       </w:pPr>
     </w:lvl>
   </w:abstractNum>
-  <w:abstractNum w:abstractNumId="25" w15:restartNumberingAfterBreak="0">
+  <w:abstractNum w:abstractNumId="26" w15:restartNumberingAfterBreak="0">
     <w:nsid w:val="5F5744D1"/>
     <w:multiLevelType w:val="multilevel"/>
     <w:tmpl w:val="74E26168"/>
@@ -31946,7 +32111,7 @@
       </w:pPr>
     </w:lvl>
   </w:abstractNum>
-  <w:abstractNum w:abstractNumId="26" w15:restartNumberingAfterBreak="0">
+  <w:abstractNum w:abstractNumId="27" w15:restartNumberingAfterBreak="0">
     <w:nsid w:val="61AE24C0"/>
     <w:multiLevelType w:val="multilevel"/>
     <w:tmpl w:val="39921FD2"/>
@@ -32059,7 +32224,7 @@
       </w:pPr>
     </w:lvl>
   </w:abstractNum>
-  <w:abstractNum w:abstractNumId="27" w15:restartNumberingAfterBreak="0">
+  <w:abstractNum w:abstractNumId="28" w15:restartNumberingAfterBreak="0">
     <w:nsid w:val="62E94864"/>
     <w:multiLevelType w:val="multilevel"/>
     <w:tmpl w:val="D61C97B2"/>
@@ -32172,7 +32337,7 @@
       </w:pPr>
     </w:lvl>
   </w:abstractNum>
-  <w:abstractNum w:abstractNumId="28" w15:restartNumberingAfterBreak="0">
+  <w:abstractNum w:abstractNumId="29" w15:restartNumberingAfterBreak="0">
     <w:nsid w:val="66D25368"/>
     <w:multiLevelType w:val="hybridMultilevel"/>
     <w:tmpl w:val="ABF0AAA6"/>
@@ -32261,7 +32426,7 @@
       </w:pPr>
     </w:lvl>
   </w:abstractNum>
-  <w:abstractNum w:abstractNumId="29" w15:restartNumberingAfterBreak="0">
+  <w:abstractNum w:abstractNumId="30" w15:restartNumberingAfterBreak="0">
     <w:nsid w:val="6C042639"/>
     <w:multiLevelType w:val="hybridMultilevel"/>
     <w:tmpl w:val="46DCF3B6"/>
@@ -32350,7 +32515,7 @@
       </w:pPr>
     </w:lvl>
   </w:abstractNum>
-  <w:abstractNum w:abstractNumId="30" w15:restartNumberingAfterBreak="0">
+  <w:abstractNum w:abstractNumId="31" w15:restartNumberingAfterBreak="0">
     <w:nsid w:val="6FC24218"/>
     <w:multiLevelType w:val="multilevel"/>
     <w:tmpl w:val="A28AF2BE"/>
@@ -32463,7 +32628,7 @@
       </w:pPr>
     </w:lvl>
   </w:abstractNum>
-  <w:abstractNum w:abstractNumId="31" w15:restartNumberingAfterBreak="0">
+  <w:abstractNum w:abstractNumId="32" w15:restartNumberingAfterBreak="0">
     <w:nsid w:val="71AB0AE0"/>
     <w:multiLevelType w:val="multilevel"/>
     <w:tmpl w:val="B7A85648"/>
@@ -32576,7 +32741,120 @@
       </w:pPr>
     </w:lvl>
   </w:abstractNum>
-  <w:abstractNum w:abstractNumId="32" w15:restartNumberingAfterBreak="0">
+  <w:abstractNum w:abstractNumId="33" w15:restartNumberingAfterBreak="0">
+    <w:nsid w:val="723B0C24"/>
+    <w:multiLevelType w:val="multilevel"/>
+    <w:tmpl w:val="853CDEEE"/>
+    <w:lvl w:ilvl="0">
+      <w:start w:val="1"/>
+      <w:numFmt w:val="decimal"/>
+      <w:lvlText w:val="%1."/>
+      <w:lvlJc w:val="left"/>
+      <w:pPr>
+        <w:tabs>
+          <w:tab w:val="num" w:pos="720"/>
+        </w:tabs>
+        <w:ind w:left="720" w:hanging="360"/>
+      </w:pPr>
+    </w:lvl>
+    <w:lvl w:ilvl="1" w:tentative="1">
+      <w:start w:val="1"/>
+      <w:numFmt w:val="decimal"/>
+      <w:lvlText w:val="%2."/>
+      <w:lvlJc w:val="left"/>
+      <w:pPr>
+        <w:tabs>
+          <w:tab w:val="num" w:pos="1440"/>
+        </w:tabs>
+        <w:ind w:left="1440" w:hanging="360"/>
+      </w:pPr>
+    </w:lvl>
+    <w:lvl w:ilvl="2" w:tentative="1">
+      <w:start w:val="1"/>
+      <w:numFmt w:val="decimal"/>
+      <w:lvlText w:val="%3."/>
+      <w:lvlJc w:val="left"/>
+      <w:pPr>
+        <w:tabs>
+          <w:tab w:val="num" w:pos="2160"/>
+        </w:tabs>
+        <w:ind w:left="2160" w:hanging="360"/>
+      </w:pPr>
+    </w:lvl>
+    <w:lvl w:ilvl="3" w:tentative="1">
+      <w:start w:val="1"/>
+      <w:numFmt w:val="decimal"/>
+      <w:lvlText w:val="%4."/>
+      <w:lvlJc w:val="left"/>
+      <w:pPr>
+        <w:tabs>
+          <w:tab w:val="num" w:pos="2880"/>
+        </w:tabs>
+        <w:ind w:left="2880" w:hanging="360"/>
+      </w:pPr>
+    </w:lvl>
+    <w:lvl w:ilvl="4" w:tentative="1">
+      <w:start w:val="1"/>
+      <w:numFmt w:val="decimal"/>
+      <w:lvlText w:val="%5."/>
+      <w:lvlJc w:val="left"/>
+      <w:pPr>
+        <w:tabs>
+          <w:tab w:val="num" w:pos="3600"/>
+        </w:tabs>
+        <w:ind w:left="3600" w:hanging="360"/>
+      </w:pPr>
+    </w:lvl>
+    <w:lvl w:ilvl="5" w:tentative="1">
+      <w:start w:val="1"/>
+      <w:numFmt w:val="decimal"/>
+      <w:lvlText w:val="%6."/>
+      <w:lvlJc w:val="left"/>
+      <w:pPr>
+        <w:tabs>
+          <w:tab w:val="num" w:pos="4320"/>
+        </w:tabs>
+        <w:ind w:left="4320" w:hanging="360"/>
+      </w:pPr>
+    </w:lvl>
+    <w:lvl w:ilvl="6" w:tentative="1">
+      <w:start w:val="1"/>
+      <w:numFmt w:val="decimal"/>
+      <w:lvlText w:val="%7."/>
+      <w:lvlJc w:val="left"/>
+      <w:pPr>
+        <w:tabs>
+          <w:tab w:val="num" w:pos="5040"/>
+        </w:tabs>
+        <w:ind w:left="5040" w:hanging="360"/>
+      </w:pPr>
+    </w:lvl>
+    <w:lvl w:ilvl="7" w:tentative="1">
+      <w:start w:val="1"/>
+      <w:numFmt w:val="decimal"/>
+      <w:lvlText w:val="%8."/>
+      <w:lvlJc w:val="left"/>
+      <w:pPr>
+        <w:tabs>
+          <w:tab w:val="num" w:pos="5760"/>
+        </w:tabs>
+        <w:ind w:left="5760" w:hanging="360"/>
+      </w:pPr>
+    </w:lvl>
+    <w:lvl w:ilvl="8" w:tentative="1">
+      <w:start w:val="1"/>
+      <w:numFmt w:val="decimal"/>
+      <w:lvlText w:val="%9."/>
+      <w:lvlJc w:val="left"/>
+      <w:pPr>
+        <w:tabs>
+          <w:tab w:val="num" w:pos="6480"/>
+        </w:tabs>
+        <w:ind w:left="6480" w:hanging="360"/>
+      </w:pPr>
+    </w:lvl>
+  </w:abstractNum>
+  <w:abstractNum w:abstractNumId="34" w15:restartNumberingAfterBreak="0">
     <w:nsid w:val="7263022F"/>
     <w:multiLevelType w:val="multilevel"/>
     <w:tmpl w:val="CE46FC08"/>
@@ -32689,7 +32967,7 @@
       </w:pPr>
     </w:lvl>
   </w:abstractNum>
-  <w:abstractNum w:abstractNumId="33" w15:restartNumberingAfterBreak="0">
+  <w:abstractNum w:abstractNumId="35" w15:restartNumberingAfterBreak="0">
     <w:nsid w:val="72E22006"/>
     <w:multiLevelType w:val="multilevel"/>
     <w:tmpl w:val="B7A85648"/>
@@ -32802,7 +33080,7 @@
       </w:pPr>
     </w:lvl>
   </w:abstractNum>
-  <w:abstractNum w:abstractNumId="34" w15:restartNumberingAfterBreak="0">
+  <w:abstractNum w:abstractNumId="36" w15:restartNumberingAfterBreak="0">
     <w:nsid w:val="7325357D"/>
     <w:multiLevelType w:val="multilevel"/>
     <w:tmpl w:val="5178E30A"/>
@@ -32915,7 +33193,7 @@
       </w:pPr>
     </w:lvl>
   </w:abstractNum>
-  <w:abstractNum w:abstractNumId="35" w15:restartNumberingAfterBreak="0">
+  <w:abstractNum w:abstractNumId="37" w15:restartNumberingAfterBreak="0">
     <w:nsid w:val="75145EE1"/>
     <w:multiLevelType w:val="multilevel"/>
     <w:tmpl w:val="B7A85648"/>
@@ -33028,7 +33306,7 @@
       </w:pPr>
     </w:lvl>
   </w:abstractNum>
-  <w:abstractNum w:abstractNumId="36" w15:restartNumberingAfterBreak="0">
+  <w:abstractNum w:abstractNumId="38" w15:restartNumberingAfterBreak="0">
     <w:nsid w:val="7668334F"/>
     <w:multiLevelType w:val="multilevel"/>
     <w:tmpl w:val="329C0814"/>
@@ -33141,7 +33419,7 @@
       </w:pPr>
     </w:lvl>
   </w:abstractNum>
-  <w:abstractNum w:abstractNumId="37" w15:restartNumberingAfterBreak="0">
+  <w:abstractNum w:abstractNumId="39" w15:restartNumberingAfterBreak="0">
     <w:nsid w:val="7F0C44E2"/>
     <w:multiLevelType w:val="multilevel"/>
     <w:tmpl w:val="ABD6DF48"/>
@@ -33255,37 +33533,37 @@
     </w:lvl>
   </w:abstractNum>
   <w:num w:numId="1">
-    <w:abstractNumId w:val="28"/>
+    <w:abstractNumId w:val="29"/>
   </w:num>
   <w:num w:numId="2">
-    <w:abstractNumId w:val="29"/>
+    <w:abstractNumId w:val="30"/>
   </w:num>
   <w:num w:numId="3">
     <w:abstractNumId w:val="4"/>
   </w:num>
   <w:num w:numId="4">
-    <w:abstractNumId w:val="30"/>
+    <w:abstractNumId w:val="31"/>
   </w:num>
   <w:num w:numId="5">
-    <w:abstractNumId w:val="23"/>
+    <w:abstractNumId w:val="24"/>
   </w:num>
   <w:num w:numId="6">
     <w:abstractNumId w:val="14"/>
   </w:num>
   <w:num w:numId="7">
-    <w:abstractNumId w:val="34"/>
+    <w:abstractNumId w:val="36"/>
   </w:num>
   <w:num w:numId="8">
     <w:abstractNumId w:val="5"/>
   </w:num>
   <w:num w:numId="9">
-    <w:abstractNumId w:val="27"/>
+    <w:abstractNumId w:val="28"/>
   </w:num>
   <w:num w:numId="10">
     <w:abstractNumId w:val="1"/>
   </w:num>
   <w:num w:numId="11">
-    <w:abstractNumId w:val="26"/>
+    <w:abstractNumId w:val="27"/>
   </w:num>
   <w:num w:numId="12">
     <w:abstractNumId w:val="2"/>
@@ -33294,37 +33572,37 @@
     <w:abstractNumId w:val="11"/>
   </w:num>
   <w:num w:numId="14">
-    <w:abstractNumId w:val="32"/>
+    <w:abstractNumId w:val="34"/>
   </w:num>
   <w:num w:numId="15">
     <w:abstractNumId w:val="0"/>
   </w:num>
   <w:num w:numId="16">
-    <w:abstractNumId w:val="25"/>
+    <w:abstractNumId w:val="26"/>
   </w:num>
   <w:num w:numId="17">
-    <w:abstractNumId w:val="18"/>
+    <w:abstractNumId w:val="19"/>
   </w:num>
   <w:num w:numId="18">
-    <w:abstractNumId w:val="19"/>
+    <w:abstractNumId w:val="20"/>
   </w:num>
   <w:num w:numId="19">
-    <w:abstractNumId w:val="31"/>
+    <w:abstractNumId w:val="32"/>
   </w:num>
   <w:num w:numId="20">
-    <w:abstractNumId w:val="33"/>
+    <w:abstractNumId w:val="35"/>
   </w:num>
   <w:num w:numId="21">
-    <w:abstractNumId w:val="35"/>
+    <w:abstractNumId w:val="37"/>
   </w:num>
   <w:num w:numId="22">
-    <w:abstractNumId w:val="17"/>
+    <w:abstractNumId w:val="18"/>
   </w:num>
   <w:num w:numId="23">
     <w:abstractNumId w:val="13"/>
   </w:num>
   <w:num w:numId="24">
-    <w:abstractNumId w:val="37"/>
+    <w:abstractNumId w:val="39"/>
   </w:num>
   <w:num w:numId="25">
     <w:abstractNumId w:val="9"/>
@@ -33333,7 +33611,7 @@
     <w:abstractNumId w:val="10"/>
   </w:num>
   <w:num w:numId="27">
-    <w:abstractNumId w:val="15"/>
+    <w:abstractNumId w:val="16"/>
   </w:num>
   <w:num w:numId="28">
     <w:abstractNumId w:val="12"/>
@@ -33345,10 +33623,10 @@
     <w:abstractNumId w:val="7"/>
   </w:num>
   <w:num w:numId="31">
-    <w:abstractNumId w:val="20"/>
+    <w:abstractNumId w:val="21"/>
   </w:num>
   <w:num w:numId="32">
-    <w:abstractNumId w:val="24"/>
+    <w:abstractNumId w:val="25"/>
   </w:num>
   <w:num w:numId="33">
     <w:abstractNumId w:val="3"/>
@@ -33357,16 +33635,22 @@
     <w:abstractNumId w:val="8"/>
   </w:num>
   <w:num w:numId="35">
+    <w:abstractNumId w:val="23"/>
+  </w:num>
+  <w:num w:numId="36">
+    <w:abstractNumId w:val="38"/>
+  </w:num>
+  <w:num w:numId="37">
+    <w:abstractNumId w:val="17"/>
+  </w:num>
+  <w:num w:numId="38">
     <w:abstractNumId w:val="22"/>
   </w:num>
-  <w:num w:numId="36">
-    <w:abstractNumId w:val="36"/>
+  <w:num w:numId="39">
+    <w:abstractNumId w:val="33"/>
   </w:num>
-  <w:num w:numId="37">
-    <w:abstractNumId w:val="16"/>
-  </w:num>
-  <w:num w:numId="38">
-    <w:abstractNumId w:val="21"/>
+  <w:num w:numId="40">
+    <w:abstractNumId w:val="15"/>
   </w:num>
 </w:numbering>
 </file>

</xml_diff>

<commit_message>
add some api egs
</commit_message>
<xml_diff>
--- a/tests/content_update.docx
+++ b/tests/content_update.docx
@@ -18643,6 +18643,51 @@
     </w:p>
     <w:p>
       <w:pPr>
+        <w:rPr>
+          <w:rFonts w:hint="eastAsia"/>
+        </w:rPr>
+      </w:pPr>
+      <w:r>
+        <w:rPr>
+          <w:rFonts w:hint="eastAsia"/>
+        </w:rPr>
+        <w:t>示例：</w:t>
+      </w:r>
+      <w:r>
+        <w:rPr>
+          <w:rFonts w:ascii="Consolas" w:hAnsi="Consolas"/>
+          <w:i/>
+          <w:color w:val="2E74B5" w:themeColor="accent5" w:themeShade="BF"/>
+        </w:rPr>
+        <w:t>get_score</w:t>
+      </w:r>
+      <w:r>
+        <w:rPr>
+          <w:rFonts w:ascii="Consolas" w:hAnsi="Consolas"/>
+          <w:i/>
+          <w:color w:val="2E74B5" w:themeColor="accent5" w:themeShade="BF"/>
+        </w:rPr>
+        <w:t xml:space="preserve"> </w:t>
+      </w:r>
+      <w:r>
+        <w:rPr>
+          <w:rFonts w:ascii="Consolas" w:hAnsi="Consolas"/>
+          <w:i/>
+          <w:color w:val="2E74B5" w:themeColor="accent5" w:themeShade="BF"/>
+        </w:rPr>
+        <w:t>platform_account1, test_account1, 1, test_account2</w:t>
+      </w:r>
+      <w:r>
+        <w:rPr>
+          <w:rFonts w:ascii="Consolas" w:hAnsi="Consolas"/>
+          <w:i/>
+          <w:color w:val="2E74B5" w:themeColor="accent5" w:themeShade="BF"/>
+        </w:rPr>
+        <w:t xml:space="preserve"> </w:t>
+      </w:r>
+    </w:p>
+    <w:p>
+      <w:pPr>
         <w:pStyle w:val="2"/>
       </w:pPr>
       <w:r>
@@ -18939,6 +18984,61 @@
     </w:p>
     <w:p>
       <w:pPr>
+        <w:rPr>
+          <w:rFonts w:hint="eastAsia"/>
+        </w:rPr>
+      </w:pPr>
+      <w:r>
+        <w:rPr>
+          <w:rFonts w:hint="eastAsia"/>
+        </w:rPr>
+        <w:t>示例：</w:t>
+      </w:r>
+      <w:r>
+        <w:rPr>
+          <w:rFonts w:ascii="Consolas" w:hAnsi="Consolas" w:hint="eastAsia"/>
+          <w:i/>
+          <w:color w:val="2E74B5" w:themeColor="accent5" w:themeShade="BF"/>
+        </w:rPr>
+        <w:t>get</w:t>
+      </w:r>
+      <w:r>
+        <w:rPr>
+          <w:rFonts w:ascii="Consolas" w:hAnsi="Consolas"/>
+          <w:i/>
+          <w:color w:val="2E74B5" w:themeColor="accent5" w:themeShade="BF"/>
+        </w:rPr>
+        <w:t>_license</w:t>
+      </w:r>
+      <w:r>
+        <w:rPr>
+          <w:rFonts w:ascii="Consolas" w:hAnsi="Consolas"/>
+          <w:i/>
+          <w:color w:val="2E74B5" w:themeColor="accent5" w:themeShade="BF"/>
+        </w:rPr>
+        <w:t xml:space="preserve"> </w:t>
+      </w:r>
+      <w:r>
+        <w:rPr>
+          <w:rFonts w:ascii="Consolas" w:hAnsi="Consolas"/>
+          <w:i/>
+          <w:color w:val="2E74B5" w:themeColor="accent5" w:themeShade="BF"/>
+        </w:rPr>
+        <w:t>platform_account1, 1</w:t>
+      </w:r>
+      <w:r>
+        <w:rPr>
+          <w:rFonts w:ascii="Consolas" w:hAnsi="Consolas"/>
+          <w:i/>
+          <w:color w:val="2E74B5" w:themeColor="accent5" w:themeShade="BF"/>
+        </w:rPr>
+        <w:t xml:space="preserve"> </w:t>
+      </w:r>
+      <w:bookmarkStart w:id="3" w:name="_GoBack"/>
+      <w:bookmarkEnd w:id="3"/>
+    </w:p>
+    <w:p>
+      <w:pPr>
         <w:pStyle w:val="1"/>
       </w:pPr>
       <w:r>
@@ -19848,6 +19948,28 @@
     </w:p>
     <w:p>
       <w:pPr>
+        <w:rPr>
+          <w:rFonts w:hint="eastAsia"/>
+          <w:color w:val="2E74B5" w:themeColor="accent5" w:themeShade="BF"/>
+        </w:rPr>
+      </w:pPr>
+      <w:r>
+        <w:rPr>
+          <w:rFonts w:hint="eastAsia"/>
+        </w:rPr>
+        <w:t>示例：</w:t>
+      </w:r>
+      <w:r>
+        <w:rPr>
+          <w:rFonts w:ascii="Consolas" w:hAnsi="Consolas"/>
+          <w:i/>
+          <w:color w:val="2E74B5" w:themeColor="accent5" w:themeShade="BF"/>
+        </w:rPr>
+        <w:t>transfer_extension test_account1 test_account1 5000 YOYO "" true false true</w:t>
+      </w:r>
+    </w:p>
+    <w:p>
+      <w:pPr>
         <w:pStyle w:val="2"/>
       </w:pPr>
       <w:r>
@@ -20751,6 +20873,28 @@
     </w:p>
     <w:p>
       <w:pPr>
+        <w:rPr>
+          <w:rFonts w:hint="eastAsia"/>
+          <w:color w:val="2E74B5" w:themeColor="accent5" w:themeShade="BF"/>
+        </w:rPr>
+      </w:pPr>
+      <w:r>
+        <w:rPr>
+          <w:rFonts w:hint="eastAsia"/>
+        </w:rPr>
+        <w:t>示例：</w:t>
+      </w:r>
+      <w:r>
+        <w:rPr>
+          <w:rFonts w:ascii="Consolas" w:hAnsi="Consolas"/>
+          <w:i/>
+          <w:color w:val="2E74B5" w:themeColor="accent5" w:themeShade="BF"/>
+        </w:rPr>
+        <w:t>account_auth_platform test_account8 platform_account1 10000 255 true</w:t>
+      </w:r>
+    </w:p>
+    <w:p>
+      <w:pPr>
         <w:pStyle w:val="2"/>
       </w:pPr>
       <w:r>
@@ -22537,6 +22681,43 @@
     </w:p>
     <w:p>
       <w:pPr>
+        <w:rPr>
+          <w:rFonts w:hint="eastAsia"/>
+        </w:rPr>
+      </w:pPr>
+      <w:r>
+        <w:rPr>
+          <w:rFonts w:hint="eastAsia"/>
+        </w:rPr>
+        <w:t>示例：</w:t>
+      </w:r>
+      <w:r>
+        <w:rPr>
+          <w:rFonts w:ascii="Consolas" w:hAnsi="Consolas"/>
+          <w:i/>
+          <w:color w:val="2E74B5" w:themeColor="accent5" w:themeShade="BF"/>
+        </w:rPr>
+        <w:t>create_post platform_account1 test</w:t>
+      </w:r>
+      <w:r>
+        <w:rPr>
+          <w:rFonts w:ascii="Consolas" w:hAnsi="Consolas"/>
+          <w:i/>
+          <w:color w:val="2E74B5" w:themeColor="accent5" w:themeShade="BF"/>
+        </w:rPr>
+        <w:t>_account</w:t>
+      </w:r>
+      <w:r>
+        <w:rPr>
+          <w:rFonts w:ascii="Consolas" w:hAnsi="Consolas"/>
+          <w:i/>
+          <w:color w:val="2E74B5" w:themeColor="accent5" w:themeShade="BF"/>
+        </w:rPr>
+        <w:t>1 987456321 postname postbody postextry "" "" "" {post_type :0, forward_price :null, receiptors :null, license_lid :1, permission_flags :255} true</w:t>
+      </w:r>
+    </w:p>
+    <w:p>
+      <w:pPr>
         <w:pStyle w:val="2"/>
       </w:pPr>
       <w:r>
@@ -24075,6 +24256,110 @@
     </w:p>
     <w:p>
       <w:pPr>
+        <w:rPr>
+          <w:rFonts w:hint="eastAsia"/>
+        </w:rPr>
+      </w:pPr>
+      <w:r>
+        <w:rPr>
+          <w:rFonts w:hint="eastAsia"/>
+        </w:rPr>
+        <w:t>示例：</w:t>
+      </w:r>
+      <w:r>
+        <w:rPr>
+          <w:rFonts w:ascii="Consolas" w:hAnsi="Consolas"/>
+          <w:i/>
+          <w:color w:val="2E74B5" w:themeColor="accent5" w:themeShade="BF"/>
+        </w:rPr>
+        <w:t>update_post platform_account1 test</w:t>
+      </w:r>
+      <w:r>
+        <w:rPr>
+          <w:rFonts w:ascii="Consolas" w:hAnsi="Consolas"/>
+          <w:i/>
+          <w:color w:val="2E74B5" w:themeColor="accent5" w:themeShade="BF"/>
+        </w:rPr>
+        <w:t>_account</w:t>
+      </w:r>
+      <w:r>
+        <w:rPr>
+          <w:rFonts w:ascii="Consolas" w:hAnsi="Consolas"/>
+          <w:i/>
+          <w:color w:val="2E74B5" w:themeColor="accent5" w:themeShade="BF"/>
+        </w:rPr>
+        <w:t>1 2 "" "" "" "" {forward_price : 500, receiptor : test1, to_buyout : true, buyout_ratio : 3000, buyout_price : 300,</w:t>
+      </w:r>
+      <w:r>
+        <w:rPr>
+          <w:rFonts w:ascii="Consolas" w:hAnsi="Consolas"/>
+          <w:i/>
+          <w:color w:val="2E74B5" w:themeColor="accent5" w:themeShade="BF"/>
+        </w:rPr>
+        <w:t xml:space="preserve"> </w:t>
+      </w:r>
+      <w:r>
+        <w:rPr>
+          <w:rFonts w:ascii="Consolas" w:hAnsi="Consolas"/>
+          <w:i/>
+          <w:color w:val="2E74B5" w:themeColor="accent5" w:themeShade="BF"/>
+        </w:rPr>
+        <w:t>buyout_expiration</w:t>
+      </w:r>
+      <w:r>
+        <w:rPr>
+          <w:rFonts w:ascii="Consolas" w:hAnsi="Consolas"/>
+          <w:i/>
+          <w:color w:val="2E74B5" w:themeColor="accent5" w:themeShade="BF"/>
+        </w:rPr>
+        <w:t xml:space="preserve"> :</w:t>
+      </w:r>
+      <w:r>
+        <w:t xml:space="preserve"> </w:t>
+      </w:r>
+      <w:r>
+        <w:rPr>
+          <w:rFonts w:ascii="Consolas" w:hAnsi="Consolas"/>
+          <w:i/>
+          <w:color w:val="2E74B5" w:themeColor="accent5" w:themeShade="BF"/>
+        </w:rPr>
+        <w:t>1546272000</w:t>
+      </w:r>
+      <w:r>
+        <w:rPr>
+          <w:rFonts w:ascii="Consolas" w:hAnsi="Consolas"/>
+          <w:i/>
+          <w:color w:val="2E74B5" w:themeColor="accent5" w:themeShade="BF"/>
+        </w:rPr>
+        <w:t xml:space="preserve">, </w:t>
+      </w:r>
+      <w:r>
+        <w:rPr>
+          <w:rFonts w:ascii="Consolas" w:hAnsi="Consolas"/>
+          <w:i/>
+          <w:color w:val="2E74B5" w:themeColor="accent5" w:themeShade="BF"/>
+        </w:rPr>
+        <w:t xml:space="preserve"> license_lid : </w:t>
+      </w:r>
+      <w:r>
+        <w:rPr>
+          <w:rFonts w:ascii="Consolas" w:hAnsi="Consolas"/>
+          <w:i/>
+          <w:color w:val="2E74B5" w:themeColor="accent5" w:themeShade="BF"/>
+        </w:rPr>
+        <w:t>1</w:t>
+      </w:r>
+      <w:r>
+        <w:rPr>
+          <w:rFonts w:ascii="Consolas" w:hAnsi="Consolas"/>
+          <w:i/>
+          <w:color w:val="2E74B5" w:themeColor="accent5" w:themeShade="BF"/>
+        </w:rPr>
+        <w:t>, permission_flags : null} true</w:t>
+      </w:r>
+    </w:p>
+    <w:p>
+      <w:pPr>
         <w:pStyle w:val="2"/>
       </w:pPr>
       <w:r>
@@ -24739,6 +25024,59 @@
     </w:p>
     <w:p>
       <w:pPr>
+        <w:rPr>
+          <w:rFonts w:hint="eastAsia"/>
+        </w:rPr>
+      </w:pPr>
+      <w:r>
+        <w:rPr>
+          <w:rFonts w:hint="eastAsia"/>
+        </w:rPr>
+        <w:t>示例：</w:t>
+      </w:r>
+      <w:r>
+        <w:rPr>
+          <w:rFonts w:ascii="Consolas" w:hAnsi="Consolas"/>
+          <w:i/>
+          <w:color w:val="2E74B5" w:themeColor="accent5" w:themeShade="BF"/>
+        </w:rPr>
+        <w:t>score_a_post test</w:t>
+      </w:r>
+      <w:r>
+        <w:rPr>
+          <w:rFonts w:ascii="Consolas" w:hAnsi="Consolas"/>
+          <w:i/>
+          <w:color w:val="2E74B5" w:themeColor="accent5" w:themeShade="BF"/>
+        </w:rPr>
+        <w:t>_account</w:t>
+      </w:r>
+      <w:r>
+        <w:rPr>
+          <w:rFonts w:ascii="Consolas" w:hAnsi="Consolas"/>
+          <w:i/>
+          <w:color w:val="2E74B5" w:themeColor="accent5" w:themeShade="BF"/>
+        </w:rPr>
+        <w:t>2 platform_account1 test</w:t>
+      </w:r>
+      <w:r>
+        <w:rPr>
+          <w:rFonts w:ascii="Consolas" w:hAnsi="Consolas"/>
+          <w:i/>
+          <w:color w:val="2E74B5" w:themeColor="accent5" w:themeShade="BF"/>
+        </w:rPr>
+        <w:t>_account</w:t>
+      </w:r>
+      <w:r>
+        <w:rPr>
+          <w:rFonts w:ascii="Consolas" w:hAnsi="Consolas"/>
+          <w:i/>
+          <w:color w:val="2E74B5" w:themeColor="accent5" w:themeShade="BF"/>
+        </w:rPr>
+        <w:t>1 2 5 10 true</w:t>
+      </w:r>
+    </w:p>
+    <w:p>
+      <w:pPr>
         <w:pStyle w:val="2"/>
       </w:pPr>
       <w:r>
@@ -25374,6 +25712,61 @@
     </w:p>
     <w:p>
       <w:pPr>
+        <w:rPr>
+          <w:rFonts w:ascii="Consolas" w:hAnsi="Consolas"/>
+          <w:i/>
+          <w:color w:val="2E74B5" w:themeColor="accent5" w:themeShade="BF"/>
+        </w:rPr>
+      </w:pPr>
+      <w:r>
+        <w:rPr>
+          <w:rFonts w:hint="eastAsia"/>
+        </w:rPr>
+        <w:t>示例：</w:t>
+      </w:r>
+      <w:r>
+        <w:rPr>
+          <w:rFonts w:ascii="Consolas" w:hAnsi="Consolas"/>
+          <w:i/>
+          <w:color w:val="2E74B5" w:themeColor="accent5" w:themeShade="BF"/>
+        </w:rPr>
+        <w:t>reward_post test</w:t>
+      </w:r>
+      <w:r>
+        <w:rPr>
+          <w:rFonts w:ascii="Consolas" w:hAnsi="Consolas"/>
+          <w:i/>
+          <w:color w:val="2E74B5" w:themeColor="accent5" w:themeShade="BF"/>
+        </w:rPr>
+        <w:t>_account</w:t>
+      </w:r>
+      <w:r>
+        <w:rPr>
+          <w:rFonts w:ascii="Consolas" w:hAnsi="Consolas"/>
+          <w:i/>
+          <w:color w:val="2E74B5" w:themeColor="accent5" w:themeShade="BF"/>
+        </w:rPr>
+        <w:t>3 platform_account1 test</w:t>
+      </w:r>
+      <w:r>
+        <w:rPr>
+          <w:rFonts w:ascii="Consolas" w:hAnsi="Consolas"/>
+          <w:i/>
+          <w:color w:val="2E74B5" w:themeColor="accent5" w:themeShade="BF"/>
+        </w:rPr>
+        <w:t>_account</w:t>
+      </w:r>
+      <w:r>
+        <w:rPr>
+          <w:rFonts w:ascii="Consolas" w:hAnsi="Consolas"/>
+          <w:i/>
+          <w:color w:val="2E74B5" w:themeColor="accent5" w:themeShade="BF"/>
+        </w:rPr>
+        <w:t>1 2 1000 YOYO true</w:t>
+      </w:r>
+    </w:p>
+    <w:p>
+      <w:pPr>
         <w:pStyle w:val="2"/>
       </w:pPr>
       <w:r>
@@ -25971,6 +26364,59 @@
     </w:p>
     <w:p>
       <w:pPr>
+        <w:rPr>
+          <w:rFonts w:hint="eastAsia"/>
+        </w:rPr>
+      </w:pPr>
+      <w:r>
+        <w:rPr>
+          <w:rFonts w:hint="eastAsia"/>
+        </w:rPr>
+        <w:t>示例：</w:t>
+      </w:r>
+      <w:r>
+        <w:rPr>
+          <w:rFonts w:ascii="Consolas" w:hAnsi="Consolas"/>
+          <w:i/>
+          <w:color w:val="2E74B5" w:themeColor="accent5" w:themeShade="BF"/>
+        </w:rPr>
+        <w:t>reward_post_proxy_by_platform test</w:t>
+      </w:r>
+      <w:r>
+        <w:rPr>
+          <w:rFonts w:ascii="Consolas" w:hAnsi="Consolas"/>
+          <w:i/>
+          <w:color w:val="2E74B5" w:themeColor="accent5" w:themeShade="BF"/>
+        </w:rPr>
+        <w:t>_account</w:t>
+      </w:r>
+      <w:r>
+        <w:rPr>
+          <w:rFonts w:ascii="Consolas" w:hAnsi="Consolas"/>
+          <w:i/>
+          <w:color w:val="2E74B5" w:themeColor="accent5" w:themeShade="BF"/>
+        </w:rPr>
+        <w:t>3 platform_account1 test</w:t>
+      </w:r>
+      <w:r>
+        <w:rPr>
+          <w:rFonts w:ascii="Consolas" w:hAnsi="Consolas"/>
+          <w:i/>
+          <w:color w:val="2E74B5" w:themeColor="accent5" w:themeShade="BF"/>
+        </w:rPr>
+        <w:t>_account</w:t>
+      </w:r>
+      <w:r>
+        <w:rPr>
+          <w:rFonts w:ascii="Consolas" w:hAnsi="Consolas"/>
+          <w:i/>
+          <w:color w:val="2E74B5" w:themeColor="accent5" w:themeShade="BF"/>
+        </w:rPr>
+        <w:t>1 2 1000 true</w:t>
+      </w:r>
+    </w:p>
+    <w:p>
+      <w:pPr>
         <w:pStyle w:val="2"/>
       </w:pPr>
       <w:r>
@@ -26574,6 +27020,77 @@
     </w:p>
     <w:p>
       <w:pPr>
+        <w:rPr>
+          <w:rFonts w:ascii="Consolas" w:hAnsi="Consolas"/>
+          <w:i/>
+          <w:color w:val="2E74B5" w:themeColor="accent5" w:themeShade="BF"/>
+        </w:rPr>
+      </w:pPr>
+      <w:r>
+        <w:rPr>
+          <w:rFonts w:hint="eastAsia"/>
+        </w:rPr>
+        <w:t>示例：</w:t>
+      </w:r>
+      <w:r>
+        <w:rPr>
+          <w:rFonts w:ascii="Consolas" w:hAnsi="Consolas"/>
+          <w:i/>
+          <w:color w:val="2E74B5" w:themeColor="accent5" w:themeShade="BF"/>
+        </w:rPr>
+        <w:t>buyout_post test</w:t>
+      </w:r>
+      <w:r>
+        <w:rPr>
+          <w:rFonts w:ascii="Consolas" w:hAnsi="Consolas"/>
+          <w:i/>
+          <w:color w:val="2E74B5" w:themeColor="accent5" w:themeShade="BF"/>
+        </w:rPr>
+        <w:t>_account</w:t>
+      </w:r>
+      <w:r>
+        <w:rPr>
+          <w:rFonts w:ascii="Consolas" w:hAnsi="Consolas"/>
+          <w:i/>
+          <w:color w:val="2E74B5" w:themeColor="accent5" w:themeShade="BF"/>
+        </w:rPr>
+        <w:t>3 platform_account1 test</w:t>
+      </w:r>
+      <w:r>
+        <w:rPr>
+          <w:rFonts w:ascii="Consolas" w:hAnsi="Consolas"/>
+          <w:i/>
+          <w:color w:val="2E74B5" w:themeColor="accent5" w:themeShade="BF"/>
+        </w:rPr>
+        <w:t>_account</w:t>
+      </w:r>
+      <w:r>
+        <w:rPr>
+          <w:rFonts w:ascii="Consolas" w:hAnsi="Consolas"/>
+          <w:i/>
+          <w:color w:val="2E74B5" w:themeColor="accent5" w:themeShade="BF"/>
+        </w:rPr>
+        <w:t>1 2 test</w:t>
+      </w:r>
+      <w:r>
+        <w:rPr>
+          <w:rFonts w:ascii="Consolas" w:hAnsi="Consolas"/>
+          <w:i/>
+          <w:color w:val="2E74B5" w:themeColor="accent5" w:themeShade="BF"/>
+        </w:rPr>
+        <w:t>_account</w:t>
+      </w:r>
+      <w:r>
+        <w:rPr>
+          <w:rFonts w:ascii="Consolas" w:hAnsi="Consolas"/>
+          <w:i/>
+          <w:color w:val="2E74B5" w:themeColor="accent5" w:themeShade="BF"/>
+        </w:rPr>
+        <w:t>1 true</w:t>
+      </w:r>
+    </w:p>
+    <w:p>
+      <w:pPr>
         <w:pStyle w:val="2"/>
       </w:pPr>
       <w:r>
@@ -27187,6 +27704,59 @@
     </w:p>
     <w:p>
       <w:pPr>
+        <w:rPr>
+          <w:rFonts w:hint="eastAsia"/>
+        </w:rPr>
+      </w:pPr>
+      <w:r>
+        <w:rPr>
+          <w:rFonts w:hint="eastAsia"/>
+        </w:rPr>
+        <w:t>示例：</w:t>
+      </w:r>
+      <w:r>
+        <w:rPr>
+          <w:rFonts w:ascii="Consolas" w:hAnsi="Consolas"/>
+          <w:i/>
+          <w:color w:val="2E74B5" w:themeColor="accent5" w:themeShade="BF"/>
+        </w:rPr>
+        <w:t xml:space="preserve">create_license platform_account1 1 123456789 license_one </w:t>
+      </w:r>
+      <w:r>
+        <w:rPr>
+          <w:rFonts w:ascii="Consolas" w:hAnsi="Consolas" w:hint="eastAsia"/>
+          <w:i/>
+          <w:color w:val="2E74B5" w:themeColor="accent5" w:themeShade="BF"/>
+        </w:rPr>
+        <w:t>licensebody</w:t>
+      </w:r>
+      <w:r>
+        <w:rPr>
+          <w:rFonts w:ascii="Consolas" w:hAnsi="Consolas"/>
+          <w:i/>
+          <w:color w:val="2E74B5" w:themeColor="accent5" w:themeShade="BF"/>
+        </w:rPr>
+        <w:t xml:space="preserve"> </w:t>
+      </w:r>
+      <w:r>
+        <w:rPr>
+          <w:rFonts w:ascii="Consolas" w:hAnsi="Consolas" w:hint="eastAsia"/>
+          <w:i/>
+          <w:color w:val="2E74B5" w:themeColor="accent5" w:themeShade="BF"/>
+        </w:rPr>
+        <w:t>license</w:t>
+      </w:r>
+      <w:r>
+        <w:rPr>
+          <w:rFonts w:ascii="Consolas" w:hAnsi="Consolas"/>
+          <w:i/>
+          <w:color w:val="2E74B5" w:themeColor="accent5" w:themeShade="BF"/>
+        </w:rPr>
+        <w:t>extra true</w:t>
+      </w:r>
+    </w:p>
+    <w:p>
+      <w:pPr>
         <w:pStyle w:val="2"/>
       </w:pPr>
       <w:r>
@@ -28006,6 +28576,43 @@
     </w:p>
     <w:p>
       <w:pPr>
+        <w:rPr>
+          <w:rFonts w:hint="eastAsia"/>
+        </w:rPr>
+      </w:pPr>
+      <w:r>
+        <w:rPr>
+          <w:rFonts w:hint="eastAsia"/>
+        </w:rPr>
+        <w:t>示例：</w:t>
+      </w:r>
+      <w:r>
+        <w:rPr>
+          <w:rFonts w:ascii="Consolas" w:hAnsi="Consolas"/>
+          <w:i/>
+          <w:color w:val="2E74B5" w:themeColor="accent5" w:themeShade="BF"/>
+        </w:rPr>
+        <w:t>account_manage init test</w:t>
+      </w:r>
+      <w:r>
+        <w:rPr>
+          <w:rFonts w:ascii="Consolas" w:hAnsi="Consolas"/>
+          <w:i/>
+          <w:color w:val="2E74B5" w:themeColor="accent5" w:themeShade="BF"/>
+        </w:rPr>
+        <w:t>_account</w:t>
+      </w:r>
+      <w:r>
+        <w:rPr>
+          <w:rFonts w:ascii="Consolas" w:hAnsi="Consolas"/>
+          <w:i/>
+          <w:color w:val="2E74B5" w:themeColor="accent5" w:themeShade="BF"/>
+        </w:rPr>
+        <w:t>1 {can_post : null, can_reply : true, can_rate : true} true</w:t>
+      </w:r>
+    </w:p>
+    <w:p>
+      <w:pPr>
         <w:pStyle w:val="2"/>
       </w:pPr>
       <w:r>
@@ -28332,6 +28939,35 @@
     </w:p>
     <w:p>
       <w:pPr>
+        <w:rPr>
+          <w:rFonts w:hint="eastAsia"/>
+        </w:rPr>
+      </w:pPr>
+      <w:r>
+        <w:rPr>
+          <w:rFonts w:hint="eastAsia"/>
+        </w:rPr>
+        <w:t>示例：</w:t>
+      </w:r>
+      <w:r>
+        <w:rPr>
+          <w:rFonts w:ascii="Consolas" w:hAnsi="Consolas" w:hint="eastAsia"/>
+          <w:i/>
+          <w:color w:val="2E74B5" w:themeColor="accent5" w:themeShade="BF"/>
+        </w:rPr>
+        <w:t>get</w:t>
+      </w:r>
+      <w:r>
+        <w:rPr>
+          <w:rFonts w:ascii="Consolas" w:hAnsi="Consolas"/>
+          <w:i/>
+          <w:color w:val="2E74B5" w:themeColor="accent5" w:themeShade="BF"/>
+        </w:rPr>
+        <w:t>_post platform_account1 test_account1 1</w:t>
+      </w:r>
+    </w:p>
+    <w:p>
+      <w:pPr>
         <w:pStyle w:val="2"/>
       </w:pPr>
       <w:r>
@@ -28724,6 +29360,27 @@
     </w:p>
     <w:p>
       <w:pPr>
+        <w:rPr>
+          <w:rFonts w:hint="eastAsia"/>
+        </w:rPr>
+      </w:pPr>
+      <w:r>
+        <w:rPr>
+          <w:rFonts w:hint="eastAsia"/>
+        </w:rPr>
+        <w:t>示例：</w:t>
+      </w:r>
+      <w:r>
+        <w:rPr>
+          <w:rFonts w:ascii="Consolas" w:hAnsi="Consolas"/>
+          <w:i/>
+          <w:color w:val="2E74B5" w:themeColor="accent5" w:themeShade="BF"/>
+        </w:rPr>
+        <w:t>get_score platform_account1 test_account1 1 test_account2</w:t>
+      </w:r>
+    </w:p>
+    <w:p>
+      <w:pPr>
         <w:pStyle w:val="2"/>
       </w:pPr>
       <w:r>
@@ -28960,80 +29617,126 @@
         <w:t>的查询。</w:t>
       </w:r>
     </w:p>
+    <w:p>
+      <w:pPr>
+        <w:rPr>
+          <w:rFonts w:hint="eastAsia"/>
+        </w:rPr>
+      </w:pPr>
+      <w:r>
+        <w:rPr>
+          <w:rFonts w:hint="eastAsia"/>
+        </w:rPr>
+        <w:t>示例：</w:t>
+      </w:r>
+      <w:r>
+        <w:rPr>
+          <w:rFonts w:ascii="Consolas" w:hAnsi="Consolas"/>
+          <w:i/>
+          <w:color w:val="2E74B5" w:themeColor="accent5" w:themeShade="BF"/>
+        </w:rPr>
+        <w:t>get_license platform_account1 1</w:t>
+      </w:r>
+    </w:p>
+    <w:p>
+      <w:pPr>
+        <w:pStyle w:val="2"/>
+      </w:pPr>
+      <w:r>
+        <w:rPr>
+          <w:rFonts w:hint="eastAsia"/>
+        </w:rPr>
+        <w:t>新增</w:t>
+      </w:r>
+      <w:bookmarkStart w:id="4" w:name="_Hlk534711002"/>
+      <w:r>
+        <w:t>get_global_properties_extensions</w:t>
+      </w:r>
+      <w:bookmarkEnd w:id="4"/>
+    </w:p>
+    <w:p>
+      <w:pPr>
+        <w:widowControl/>
+        <w:numPr>
+          <w:ilvl w:val="0"/>
+          <w:numId w:val="40"/>
+        </w:numPr>
+        <w:pBdr>
+          <w:left w:val="single" w:sz="18" w:space="0" w:color="6CE26C"/>
+        </w:pBdr>
+        <w:shd w:val="clear" w:color="auto" w:fill="FFFFFF"/>
+        <w:spacing w:beforeAutospacing="1" w:afterAutospacing="1" w:line="210" w:lineRule="atLeast"/>
+        <w:jc w:val="left"/>
+        <w:rPr>
+          <w:rFonts w:ascii="Consolas" w:eastAsia="宋体" w:hAnsi="Consolas" w:cs="宋体"/>
+          <w:color w:val="5C5C5C"/>
+          <w:kern w:val="0"/>
+          <w:sz w:val="18"/>
+          <w:szCs w:val="18"/>
+        </w:rPr>
+      </w:pPr>
+      <w:r>
+        <w:rPr>
+          <w:rFonts w:ascii="Consolas" w:eastAsia="宋体" w:hAnsi="Consolas" w:cs="宋体"/>
+          <w:color w:val="000000"/>
+          <w:kern w:val="0"/>
+          <w:sz w:val="18"/>
+          <w:szCs w:val="18"/>
+          <w:bdr w:val="none" w:sz="0" w:space="0" w:color="auto" w:frame="1"/>
+        </w:rPr>
+        <w:t>get_global_properties_extensions</w:t>
+      </w:r>
+      <w:r>
+        <w:rPr>
+          <w:rFonts w:ascii="Consolas" w:eastAsia="宋体" w:hAnsi="Consolas" w:cs="宋体"/>
+          <w:color w:val="000000"/>
+          <w:kern w:val="0"/>
+          <w:sz w:val="18"/>
+          <w:szCs w:val="18"/>
+          <w:bdr w:val="none" w:sz="0" w:space="0" w:color="auto" w:frame="1"/>
+        </w:rPr>
+        <w:t>();  </w:t>
+      </w:r>
+    </w:p>
+    <w:p>
+      <w:r>
+        <w:rPr>
+          <w:rFonts w:hint="eastAsia"/>
+        </w:rPr>
+        <w:t>更新说明：新增</w:t>
+      </w:r>
+      <w:r>
+        <w:t>get_global_properties_extensions</w:t>
+      </w:r>
+      <w:r>
+        <w:rPr>
+          <w:rFonts w:hint="eastAsia"/>
+        </w:rPr>
+        <w:t>用于扩展理事会参数查询</w:t>
+      </w:r>
+    </w:p>
+    <w:p>
+      <w:pPr>
+        <w:rPr>
+          <w:rFonts w:hint="eastAsia"/>
+        </w:rPr>
+      </w:pPr>
+      <w:r>
+        <w:rPr>
+          <w:rFonts w:hint="eastAsia"/>
+        </w:rPr>
+        <w:t>示例：</w:t>
+      </w:r>
+      <w:r>
+        <w:rPr>
+          <w:rFonts w:ascii="Consolas" w:hAnsi="Consolas"/>
+          <w:i/>
+          <w:color w:val="2E74B5" w:themeColor="accent5" w:themeShade="BF"/>
+        </w:rPr>
+        <w:t>get_global_properties_extensions</w:t>
+      </w:r>
+    </w:p>
     <w:p/>
-    <w:p>
-      <w:pPr>
-        <w:pStyle w:val="2"/>
-      </w:pPr>
-      <w:r>
-        <w:rPr>
-          <w:rFonts w:hint="eastAsia"/>
-        </w:rPr>
-        <w:t>新增</w:t>
-      </w:r>
-      <w:r>
-        <w:t>get_global_properties_extensions</w:t>
-      </w:r>
-    </w:p>
-    <w:p>
-      <w:pPr>
-        <w:widowControl/>
-        <w:numPr>
-          <w:ilvl w:val="0"/>
-          <w:numId w:val="40"/>
-        </w:numPr>
-        <w:pBdr>
-          <w:left w:val="single" w:sz="18" w:space="0" w:color="6CE26C"/>
-        </w:pBdr>
-        <w:shd w:val="clear" w:color="auto" w:fill="FFFFFF"/>
-        <w:spacing w:beforeAutospacing="1" w:afterAutospacing="1" w:line="210" w:lineRule="atLeast"/>
-        <w:jc w:val="left"/>
-        <w:rPr>
-          <w:rFonts w:ascii="Consolas" w:eastAsia="宋体" w:hAnsi="Consolas" w:cs="宋体"/>
-          <w:color w:val="5C5C5C"/>
-          <w:kern w:val="0"/>
-          <w:sz w:val="18"/>
-          <w:szCs w:val="18"/>
-        </w:rPr>
-      </w:pPr>
-      <w:r>
-        <w:rPr>
-          <w:rFonts w:ascii="Consolas" w:eastAsia="宋体" w:hAnsi="Consolas" w:cs="宋体"/>
-          <w:color w:val="000000"/>
-          <w:kern w:val="0"/>
-          <w:sz w:val="18"/>
-          <w:szCs w:val="18"/>
-          <w:bdr w:val="none" w:sz="0" w:space="0" w:color="auto" w:frame="1"/>
-        </w:rPr>
-        <w:t>get_dynamic_global_properties();  </w:t>
-      </w:r>
-      <w:bookmarkStart w:id="3" w:name="_GoBack"/>
-      <w:bookmarkEnd w:id="3"/>
-    </w:p>
-    <w:p>
-      <w:r>
-        <w:rPr>
-          <w:rFonts w:hint="eastAsia"/>
-        </w:rPr>
-        <w:t>更新说明：新增</w:t>
-      </w:r>
-      <w:r>
-        <w:t>get_global_properties_extensions</w:t>
-      </w:r>
-      <w:r>
-        <w:rPr>
-          <w:rFonts w:hint="eastAsia"/>
-        </w:rPr>
-        <w:t>用于扩展理事会参数查询</w:t>
-      </w:r>
-    </w:p>
-    <w:p>
-      <w:pPr>
-        <w:rPr>
-          <w:rFonts w:hint="eastAsia"/>
-        </w:rPr>
-      </w:pPr>
-    </w:p>
     <w:sectPr>
       <w:pgSz w:w="11906" w:h="16838"/>
       <w:pgMar w:top="1440" w:right="1800" w:bottom="1440" w:left="1800" w:header="851" w:footer="992" w:gutter="0"/>

</xml_diff>

<commit_message>
modify active_post_pids and update content_update.docx
</commit_message>
<xml_diff>
--- a/tests/content_update.docx
+++ b/tests/content_update.docx
@@ -714,8 +714,6 @@
         </w:rPr>
         <w:t>作者授予文章权限</w:t>
       </w:r>
-      <w:bookmarkStart w:id="0" w:name="_GoBack"/>
-      <w:bookmarkEnd w:id="0"/>
     </w:p>
     <w:p>
       <w:r>
@@ -770,7 +768,7 @@
         </w:rPr>
         <w:t> </w:t>
       </w:r>
-      <w:bookmarkStart w:id="1" w:name="_Hlk534292730"/>
+      <w:bookmarkStart w:id="0" w:name="_Hlk534292730"/>
       <w:r>
         <w:rPr>
           <w:rFonts w:ascii="Consolas" w:eastAsia="宋体" w:hAnsi="Consolas" w:cs="宋体"/>
@@ -782,7 +780,7 @@
         </w:rPr>
         <w:t>Post_Permission</w:t>
       </w:r>
-      <w:bookmarkEnd w:id="1"/>
+      <w:bookmarkEnd w:id="0"/>
       <w:r>
         <w:rPr>
           <w:rFonts w:ascii="Consolas" w:eastAsia="宋体" w:hAnsi="Consolas" w:cs="宋体"/>
@@ -1307,7 +1305,7 @@
         </w:rPr>
         <w:t> </w:t>
       </w:r>
-      <w:bookmarkStart w:id="2" w:name="_Hlk534292624"/>
+      <w:bookmarkStart w:id="1" w:name="_Hlk534292624"/>
       <w:r>
         <w:rPr>
           <w:rFonts w:ascii="Consolas" w:eastAsia="宋体" w:hAnsi="Consolas" w:cs="宋体"/>
@@ -1319,7 +1317,7 @@
         </w:rPr>
         <w:t>Post_Type</w:t>
       </w:r>
-      <w:bookmarkEnd w:id="2"/>
+      <w:bookmarkEnd w:id="1"/>
       <w:r>
         <w:rPr>
           <w:rFonts w:ascii="Consolas" w:eastAsia="宋体" w:hAnsi="Consolas" w:cs="宋体"/>
@@ -2012,7 +2010,7 @@
         </w:rPr>
         <w:t>        optional&lt;share_type&gt; limit_for_platform;  </w:t>
       </w:r>
-      <w:bookmarkStart w:id="3" w:name="_Hlk534292115"/>
+      <w:bookmarkStart w:id="2" w:name="_Hlk534292115"/>
       <w:r>
         <w:rPr>
           <w:rFonts w:ascii="Consolas" w:eastAsia="宋体" w:hAnsi="Consolas" w:cs="宋体" w:hint="eastAsia"/>
@@ -2046,7 +2044,7 @@
         </w:rPr>
         <w:t>扩展</w:t>
       </w:r>
-      <w:bookmarkEnd w:id="3"/>
+      <w:bookmarkEnd w:id="2"/>
       <w:r>
         <w:rPr>
           <w:rFonts w:ascii="Consolas" w:eastAsia="宋体" w:hAnsi="Consolas" w:cs="宋体" w:hint="eastAsia"/>
@@ -24190,6 +24188,9 @@
     <w:p>
       <w:pPr>
         <w:pStyle w:val="2"/>
+        <w:rPr>
+          <w:color w:val="FF0000"/>
+        </w:rPr>
       </w:pPr>
       <w:r>
         <w:rPr>
@@ -24213,12 +24214,12 @@
         <w:widowControl/>
         <w:numPr>
           <w:ilvl w:val="0"/>
-          <w:numId w:val="42"/>
-        </w:numPr>
-        <w:pBdr>
-          <w:left w:val="single" w:sz="18" w:space="0" w:color="6CE26C"/>
-        </w:pBdr>
-        <w:shd w:val="clear" w:color="auto" w:fill="F8F8F8"/>
+          <w:numId w:val="47"/>
+        </w:numPr>
+        <w:pBdr>
+          <w:left w:val="single" w:sz="18" w:space="0" w:color="6CE26C"/>
+        </w:pBdr>
+        <w:shd w:val="clear" w:color="auto" w:fill="FFFFFF"/>
         <w:spacing w:beforeAutospacing="1" w:afterAutospacing="1" w:line="210" w:lineRule="atLeast"/>
         <w:jc w:val="left"/>
         <w:rPr>
@@ -24251,7 +24252,7 @@
           <w:szCs w:val="18"/>
           <w:bdr w:val="none" w:sz="0" w:space="0" w:color="auto" w:frame="1"/>
         </w:rPr>
-        <w:t> Platform_Period_Profit_Detail  </w:t>
+        <w:t> Post_Object_Index  </w:t>
       </w:r>
       <w:r>
         <w:rPr>
@@ -24273,7 +24274,7 @@
           <w:szCs w:val="18"/>
           <w:bdr w:val="none" w:sz="0" w:space="0" w:color="auto" w:frame="1"/>
         </w:rPr>
-        <w:t>平台周期收益详情</w:t>
+        <w:t>文章索引</w:t>
       </w:r>
       <w:r>
         <w:rPr>
@@ -24292,44 +24293,286 @@
         <w:widowControl/>
         <w:numPr>
           <w:ilvl w:val="0"/>
+          <w:numId w:val="47"/>
+        </w:numPr>
+        <w:pBdr>
+          <w:left w:val="single" w:sz="18" w:space="0" w:color="6CE26C"/>
+        </w:pBdr>
+        <w:shd w:val="clear" w:color="auto" w:fill="F8F8F8"/>
+        <w:spacing w:beforeAutospacing="1" w:afterAutospacing="1" w:line="210" w:lineRule="atLeast"/>
+        <w:jc w:val="left"/>
+        <w:rPr>
+          <w:rFonts w:ascii="Consolas" w:eastAsia="宋体" w:hAnsi="Consolas" w:cs="宋体"/>
+          <w:color w:val="5C5C5C"/>
+          <w:kern w:val="0"/>
+          <w:sz w:val="18"/>
+          <w:szCs w:val="18"/>
+        </w:rPr>
+      </w:pPr>
+      <w:r>
+        <w:rPr>
+          <w:rFonts w:ascii="Consolas" w:eastAsia="宋体" w:hAnsi="Consolas" w:cs="宋体"/>
+          <w:color w:val="000000"/>
+          <w:kern w:val="0"/>
+          <w:sz w:val="18"/>
+          <w:szCs w:val="18"/>
+          <w:bdr w:val="none" w:sz="0" w:space="0" w:color="auto" w:frame="1"/>
+        </w:rPr>
+        <w:t>{  </w:t>
+      </w:r>
+    </w:p>
+    <w:p>
+      <w:pPr>
+        <w:widowControl/>
+        <w:numPr>
+          <w:ilvl w:val="0"/>
+          <w:numId w:val="47"/>
+        </w:numPr>
+        <w:pBdr>
+          <w:left w:val="single" w:sz="18" w:space="0" w:color="6CE26C"/>
+        </w:pBdr>
+        <w:shd w:val="clear" w:color="auto" w:fill="FFFFFF"/>
+        <w:spacing w:beforeAutospacing="1" w:afterAutospacing="1" w:line="210" w:lineRule="atLeast"/>
+        <w:jc w:val="left"/>
+        <w:rPr>
+          <w:rFonts w:ascii="Consolas" w:eastAsia="宋体" w:hAnsi="Consolas" w:cs="宋体"/>
+          <w:color w:val="5C5C5C"/>
+          <w:kern w:val="0"/>
+          <w:sz w:val="18"/>
+          <w:szCs w:val="18"/>
+        </w:rPr>
+      </w:pPr>
+      <w:r>
+        <w:rPr>
+          <w:rFonts w:ascii="Consolas" w:eastAsia="宋体" w:hAnsi="Consolas" w:cs="宋体"/>
+          <w:color w:val="000000"/>
+          <w:kern w:val="0"/>
+          <w:sz w:val="18"/>
+          <w:szCs w:val="18"/>
+          <w:bdr w:val="none" w:sz="0" w:space="0" w:color="auto" w:frame="1"/>
+        </w:rPr>
+        <w:t>    account_uid_type platform; </w:t>
+      </w:r>
+      <w:r>
+        <w:rPr>
+          <w:rFonts w:ascii="Consolas" w:eastAsia="宋体" w:hAnsi="Consolas" w:cs="宋体"/>
+          <w:color w:val="008200"/>
+          <w:kern w:val="0"/>
+          <w:sz w:val="18"/>
+          <w:szCs w:val="18"/>
+          <w:bdr w:val="none" w:sz="0" w:space="0" w:color="auto" w:frame="1"/>
+        </w:rPr>
+        <w:t>//</w:t>
+      </w:r>
+      <w:r>
+        <w:rPr>
+          <w:rFonts w:ascii="Consolas" w:eastAsia="宋体" w:hAnsi="Consolas" w:cs="宋体"/>
+          <w:color w:val="008200"/>
+          <w:kern w:val="0"/>
+          <w:sz w:val="18"/>
+          <w:szCs w:val="18"/>
+          <w:bdr w:val="none" w:sz="0" w:space="0" w:color="auto" w:frame="1"/>
+        </w:rPr>
+        <w:t>文章所在平台</w:t>
+      </w:r>
+      <w:r>
+        <w:rPr>
+          <w:rFonts w:ascii="Consolas" w:eastAsia="宋体" w:hAnsi="Consolas" w:cs="宋体"/>
+          <w:color w:val="000000"/>
+          <w:kern w:val="0"/>
+          <w:sz w:val="18"/>
+          <w:szCs w:val="18"/>
+          <w:bdr w:val="none" w:sz="0" w:space="0" w:color="auto" w:frame="1"/>
+        </w:rPr>
+        <w:t>  </w:t>
+      </w:r>
+    </w:p>
+    <w:p>
+      <w:pPr>
+        <w:widowControl/>
+        <w:numPr>
+          <w:ilvl w:val="0"/>
+          <w:numId w:val="47"/>
+        </w:numPr>
+        <w:pBdr>
+          <w:left w:val="single" w:sz="18" w:space="0" w:color="6CE26C"/>
+        </w:pBdr>
+        <w:shd w:val="clear" w:color="auto" w:fill="F8F8F8"/>
+        <w:spacing w:beforeAutospacing="1" w:afterAutospacing="1" w:line="210" w:lineRule="atLeast"/>
+        <w:jc w:val="left"/>
+        <w:rPr>
+          <w:rFonts w:ascii="Consolas" w:eastAsia="宋体" w:hAnsi="Consolas" w:cs="宋体"/>
+          <w:color w:val="5C5C5C"/>
+          <w:kern w:val="0"/>
+          <w:sz w:val="18"/>
+          <w:szCs w:val="18"/>
+        </w:rPr>
+      </w:pPr>
+      <w:r>
+        <w:rPr>
+          <w:rFonts w:ascii="Consolas" w:eastAsia="宋体" w:hAnsi="Consolas" w:cs="宋体"/>
+          <w:color w:val="000000"/>
+          <w:kern w:val="0"/>
+          <w:sz w:val="18"/>
+          <w:szCs w:val="18"/>
+          <w:bdr w:val="none" w:sz="0" w:space="0" w:color="auto" w:frame="1"/>
+        </w:rPr>
+        <w:t>    account_uid_type poster;   </w:t>
+      </w:r>
+      <w:r>
+        <w:rPr>
+          <w:rFonts w:ascii="Consolas" w:eastAsia="宋体" w:hAnsi="Consolas" w:cs="宋体"/>
+          <w:color w:val="008200"/>
+          <w:kern w:val="0"/>
+          <w:sz w:val="18"/>
+          <w:szCs w:val="18"/>
+          <w:bdr w:val="none" w:sz="0" w:space="0" w:color="auto" w:frame="1"/>
+        </w:rPr>
+        <w:t>//</w:t>
+      </w:r>
+      <w:r>
+        <w:rPr>
+          <w:rFonts w:ascii="Consolas" w:eastAsia="宋体" w:hAnsi="Consolas" w:cs="宋体"/>
+          <w:color w:val="008200"/>
+          <w:kern w:val="0"/>
+          <w:sz w:val="18"/>
+          <w:szCs w:val="18"/>
+          <w:bdr w:val="none" w:sz="0" w:space="0" w:color="auto" w:frame="1"/>
+        </w:rPr>
+        <w:t>文章作者</w:t>
+      </w:r>
+      <w:r>
+        <w:rPr>
+          <w:rFonts w:ascii="Consolas" w:eastAsia="宋体" w:hAnsi="Consolas" w:cs="宋体"/>
+          <w:color w:val="000000"/>
+          <w:kern w:val="0"/>
+          <w:sz w:val="18"/>
+          <w:szCs w:val="18"/>
+          <w:bdr w:val="none" w:sz="0" w:space="0" w:color="auto" w:frame="1"/>
+        </w:rPr>
+        <w:t>  </w:t>
+      </w:r>
+    </w:p>
+    <w:p>
+      <w:pPr>
+        <w:widowControl/>
+        <w:numPr>
+          <w:ilvl w:val="0"/>
+          <w:numId w:val="47"/>
+        </w:numPr>
+        <w:pBdr>
+          <w:left w:val="single" w:sz="18" w:space="0" w:color="6CE26C"/>
+        </w:pBdr>
+        <w:shd w:val="clear" w:color="auto" w:fill="FFFFFF"/>
+        <w:spacing w:beforeAutospacing="1" w:afterAutospacing="1" w:line="210" w:lineRule="atLeast"/>
+        <w:jc w:val="left"/>
+        <w:rPr>
+          <w:rFonts w:ascii="Consolas" w:eastAsia="宋体" w:hAnsi="Consolas" w:cs="宋体"/>
+          <w:color w:val="5C5C5C"/>
+          <w:kern w:val="0"/>
+          <w:sz w:val="18"/>
+          <w:szCs w:val="18"/>
+        </w:rPr>
+      </w:pPr>
+      <w:r>
+        <w:rPr>
+          <w:rFonts w:ascii="Consolas" w:eastAsia="宋体" w:hAnsi="Consolas" w:cs="宋体"/>
+          <w:color w:val="000000"/>
+          <w:kern w:val="0"/>
+          <w:sz w:val="18"/>
+          <w:szCs w:val="18"/>
+          <w:bdr w:val="none" w:sz="0" w:space="0" w:color="auto" w:frame="1"/>
+        </w:rPr>
+        <w:t>    post_pid_type    postid;   </w:t>
+      </w:r>
+      <w:r>
+        <w:rPr>
+          <w:rFonts w:ascii="Consolas" w:eastAsia="宋体" w:hAnsi="Consolas" w:cs="宋体"/>
+          <w:color w:val="008200"/>
+          <w:kern w:val="0"/>
+          <w:sz w:val="18"/>
+          <w:szCs w:val="18"/>
+          <w:bdr w:val="none" w:sz="0" w:space="0" w:color="auto" w:frame="1"/>
+        </w:rPr>
+        <w:t>//</w:t>
+      </w:r>
+      <w:r>
+        <w:rPr>
+          <w:rFonts w:ascii="Consolas" w:eastAsia="宋体" w:hAnsi="Consolas" w:cs="宋体"/>
+          <w:color w:val="008200"/>
+          <w:kern w:val="0"/>
+          <w:sz w:val="18"/>
+          <w:szCs w:val="18"/>
+          <w:bdr w:val="none" w:sz="0" w:space="0" w:color="auto" w:frame="1"/>
+        </w:rPr>
+        <w:t>文章</w:t>
+      </w:r>
+      <w:r>
+        <w:rPr>
+          <w:rFonts w:ascii="Consolas" w:eastAsia="宋体" w:hAnsi="Consolas" w:cs="宋体"/>
+          <w:color w:val="008200"/>
+          <w:kern w:val="0"/>
+          <w:sz w:val="18"/>
+          <w:szCs w:val="18"/>
+          <w:bdr w:val="none" w:sz="0" w:space="0" w:color="auto" w:frame="1"/>
+        </w:rPr>
+        <w:t>id</w:t>
+      </w:r>
+      <w:r>
+        <w:rPr>
+          <w:rFonts w:ascii="Consolas" w:eastAsia="宋体" w:hAnsi="Consolas" w:cs="宋体"/>
+          <w:color w:val="000000"/>
+          <w:kern w:val="0"/>
+          <w:sz w:val="18"/>
+          <w:szCs w:val="18"/>
+          <w:bdr w:val="none" w:sz="0" w:space="0" w:color="auto" w:frame="1"/>
+        </w:rPr>
+        <w:t>  </w:t>
+      </w:r>
+    </w:p>
+    <w:p>
+      <w:pPr>
+        <w:widowControl/>
+        <w:numPr>
+          <w:ilvl w:val="0"/>
+          <w:numId w:val="47"/>
+        </w:numPr>
+        <w:pBdr>
+          <w:left w:val="single" w:sz="18" w:space="0" w:color="6CE26C"/>
+        </w:pBdr>
+        <w:shd w:val="clear" w:color="auto" w:fill="F8F8F8"/>
+        <w:spacing w:beforeAutospacing="1" w:afterAutospacing="1" w:line="210" w:lineRule="atLeast"/>
+        <w:jc w:val="left"/>
+        <w:rPr>
+          <w:rFonts w:ascii="Consolas" w:eastAsia="宋体" w:hAnsi="Consolas" w:cs="宋体" w:hint="eastAsia"/>
+          <w:color w:val="5C5C5C"/>
+          <w:kern w:val="0"/>
+          <w:sz w:val="18"/>
+          <w:szCs w:val="18"/>
+        </w:rPr>
+      </w:pPr>
+      <w:r>
+        <w:rPr>
+          <w:rFonts w:ascii="Consolas" w:eastAsia="宋体" w:hAnsi="Consolas" w:cs="宋体"/>
+          <w:color w:val="000000"/>
+          <w:kern w:val="0"/>
+          <w:sz w:val="18"/>
+          <w:szCs w:val="18"/>
+          <w:bdr w:val="none" w:sz="0" w:space="0" w:color="auto" w:frame="1"/>
+        </w:rPr>
+        <w:t>}; </w:t>
+      </w:r>
+    </w:p>
+    <w:p>
+      <w:pPr>
+        <w:widowControl/>
+        <w:numPr>
+          <w:ilvl w:val="0"/>
           <w:numId w:val="42"/>
         </w:numPr>
         <w:pBdr>
           <w:left w:val="single" w:sz="18" w:space="0" w:color="6CE26C"/>
         </w:pBdr>
-        <w:shd w:val="clear" w:color="auto" w:fill="FFFFFF"/>
-        <w:spacing w:beforeAutospacing="1" w:afterAutospacing="1" w:line="210" w:lineRule="atLeast"/>
-        <w:jc w:val="left"/>
-        <w:rPr>
-          <w:rFonts w:ascii="Consolas" w:eastAsia="宋体" w:hAnsi="Consolas" w:cs="宋体"/>
-          <w:color w:val="5C5C5C"/>
-          <w:kern w:val="0"/>
-          <w:sz w:val="18"/>
-          <w:szCs w:val="18"/>
-        </w:rPr>
-      </w:pPr>
-      <w:r>
-        <w:rPr>
-          <w:rFonts w:ascii="Consolas" w:eastAsia="宋体" w:hAnsi="Consolas" w:cs="宋体"/>
-          <w:color w:val="000000"/>
-          <w:kern w:val="0"/>
-          <w:sz w:val="18"/>
-          <w:szCs w:val="18"/>
-          <w:bdr w:val="none" w:sz="0" w:space="0" w:color="auto" w:frame="1"/>
-        </w:rPr>
-        <w:t>{  </w:t>
-      </w:r>
-    </w:p>
-    <w:p>
-      <w:pPr>
-        <w:widowControl/>
-        <w:numPr>
-          <w:ilvl w:val="0"/>
-          <w:numId w:val="42"/>
-        </w:numPr>
-        <w:pBdr>
-          <w:left w:val="single" w:sz="18" w:space="0" w:color="6CE26C"/>
-        </w:pBdr>
         <w:shd w:val="clear" w:color="auto" w:fill="F8F8F8"/>
         <w:spacing w:beforeAutospacing="1" w:afterAutospacing="1" w:line="210" w:lineRule="atLeast"/>
         <w:jc w:val="left"/>
@@ -24341,743 +24584,6 @@
           <w:szCs w:val="18"/>
         </w:rPr>
       </w:pPr>
-      <w:r>
-        <w:rPr>
-          <w:rFonts w:ascii="Consolas" w:eastAsia="宋体" w:hAnsi="Consolas" w:cs="宋体"/>
-          <w:color w:val="000000"/>
-          <w:kern w:val="0"/>
-          <w:sz w:val="18"/>
-          <w:szCs w:val="18"/>
-          <w:bdr w:val="none" w:sz="0" w:space="0" w:color="auto" w:frame="1"/>
-        </w:rPr>
-        <w:t>    uint32_t                               cur_period;       </w:t>
-      </w:r>
-      <w:r>
-        <w:rPr>
-          <w:rFonts w:ascii="Consolas" w:eastAsia="宋体" w:hAnsi="Consolas" w:cs="宋体"/>
-          <w:color w:val="008200"/>
-          <w:kern w:val="0"/>
-          <w:sz w:val="18"/>
-          <w:szCs w:val="18"/>
-          <w:bdr w:val="none" w:sz="0" w:space="0" w:color="auto" w:frame="1"/>
-        </w:rPr>
-        <w:t>//</w:t>
-      </w:r>
-      <w:r>
-        <w:rPr>
-          <w:rFonts w:ascii="Consolas" w:eastAsia="宋体" w:hAnsi="Consolas" w:cs="宋体"/>
-          <w:color w:val="008200"/>
-          <w:kern w:val="0"/>
-          <w:sz w:val="18"/>
-          <w:szCs w:val="18"/>
-          <w:bdr w:val="none" w:sz="0" w:space="0" w:color="auto" w:frame="1"/>
-        </w:rPr>
-        <w:t>当前周期号</w:t>
-      </w:r>
-      <w:r>
-        <w:rPr>
-          <w:rFonts w:ascii="Consolas" w:eastAsia="宋体" w:hAnsi="Consolas" w:cs="宋体"/>
-          <w:color w:val="000000"/>
-          <w:kern w:val="0"/>
-          <w:sz w:val="18"/>
-          <w:szCs w:val="18"/>
-          <w:bdr w:val="none" w:sz="0" w:space="0" w:color="auto" w:frame="1"/>
-        </w:rPr>
-        <w:t>  </w:t>
-      </w:r>
-    </w:p>
-    <w:p>
-      <w:pPr>
-        <w:widowControl/>
-        <w:numPr>
-          <w:ilvl w:val="0"/>
-          <w:numId w:val="42"/>
-        </w:numPr>
-        <w:pBdr>
-          <w:left w:val="single" w:sz="18" w:space="0" w:color="6CE26C"/>
-        </w:pBdr>
-        <w:shd w:val="clear" w:color="auto" w:fill="FFFFFF"/>
-        <w:spacing w:beforeAutospacing="1" w:afterAutospacing="1" w:line="210" w:lineRule="atLeast"/>
-        <w:jc w:val="left"/>
-        <w:rPr>
-          <w:rFonts w:ascii="Consolas" w:eastAsia="宋体" w:hAnsi="Consolas" w:cs="宋体"/>
-          <w:color w:val="5C5C5C"/>
-          <w:kern w:val="0"/>
-          <w:sz w:val="18"/>
-          <w:szCs w:val="18"/>
-        </w:rPr>
-      </w:pPr>
-      <w:r>
-        <w:rPr>
-          <w:rFonts w:ascii="Consolas" w:eastAsia="宋体" w:hAnsi="Consolas" w:cs="宋体"/>
-          <w:color w:val="000000"/>
-          <w:kern w:val="0"/>
-          <w:sz w:val="18"/>
-          <w:szCs w:val="18"/>
-          <w:bdr w:val="none" w:sz="0" w:space="0" w:color="auto" w:frame="1"/>
-        </w:rPr>
-        <w:t>    account_uid_type                       platform_account; </w:t>
-      </w:r>
-      <w:r>
-        <w:rPr>
-          <w:rFonts w:ascii="Consolas" w:eastAsia="宋体" w:hAnsi="Consolas" w:cs="宋体"/>
-          <w:color w:val="008200"/>
-          <w:kern w:val="0"/>
-          <w:sz w:val="18"/>
-          <w:szCs w:val="18"/>
-          <w:bdr w:val="none" w:sz="0" w:space="0" w:color="auto" w:frame="1"/>
-        </w:rPr>
-        <w:t>//</w:t>
-      </w:r>
-      <w:r>
-        <w:rPr>
-          <w:rFonts w:ascii="Consolas" w:eastAsia="宋体" w:hAnsi="Consolas" w:cs="宋体"/>
-          <w:color w:val="008200"/>
-          <w:kern w:val="0"/>
-          <w:sz w:val="18"/>
-          <w:szCs w:val="18"/>
-          <w:bdr w:val="none" w:sz="0" w:space="0" w:color="auto" w:frame="1"/>
-        </w:rPr>
-        <w:t>平台所有人账户</w:t>
-      </w:r>
-      <w:r>
-        <w:rPr>
-          <w:rFonts w:ascii="Consolas" w:eastAsia="宋体" w:hAnsi="Consolas" w:cs="宋体"/>
-          <w:color w:val="000000"/>
-          <w:kern w:val="0"/>
-          <w:sz w:val="18"/>
-          <w:szCs w:val="18"/>
-          <w:bdr w:val="none" w:sz="0" w:space="0" w:color="auto" w:frame="1"/>
-        </w:rPr>
-        <w:t>  </w:t>
-      </w:r>
-    </w:p>
-    <w:p>
-      <w:pPr>
-        <w:widowControl/>
-        <w:numPr>
-          <w:ilvl w:val="0"/>
-          <w:numId w:val="42"/>
-        </w:numPr>
-        <w:pBdr>
-          <w:left w:val="single" w:sz="18" w:space="0" w:color="6CE26C"/>
-        </w:pBdr>
-        <w:shd w:val="clear" w:color="auto" w:fill="F8F8F8"/>
-        <w:spacing w:beforeAutospacing="1" w:afterAutospacing="1" w:line="210" w:lineRule="atLeast"/>
-        <w:jc w:val="left"/>
-        <w:rPr>
-          <w:rFonts w:ascii="Consolas" w:eastAsia="宋体" w:hAnsi="Consolas" w:cs="宋体"/>
-          <w:color w:val="5C5C5C"/>
-          <w:kern w:val="0"/>
-          <w:sz w:val="18"/>
-          <w:szCs w:val="18"/>
-        </w:rPr>
-      </w:pPr>
-      <w:r>
-        <w:rPr>
-          <w:rFonts w:ascii="Consolas" w:eastAsia="宋体" w:hAnsi="Consolas" w:cs="宋体"/>
-          <w:color w:val="000000"/>
-          <w:kern w:val="0"/>
-          <w:sz w:val="18"/>
-          <w:szCs w:val="18"/>
-          <w:bdr w:val="none" w:sz="0" w:space="0" w:color="auto" w:frame="1"/>
-        </w:rPr>
-        <w:t>    string                                 platform_name;    </w:t>
-      </w:r>
-      <w:r>
-        <w:rPr>
-          <w:rFonts w:ascii="Consolas" w:eastAsia="宋体" w:hAnsi="Consolas" w:cs="宋体"/>
-          <w:color w:val="008200"/>
-          <w:kern w:val="0"/>
-          <w:sz w:val="18"/>
-          <w:szCs w:val="18"/>
-          <w:bdr w:val="none" w:sz="0" w:space="0" w:color="auto" w:frame="1"/>
-        </w:rPr>
-        <w:t>//</w:t>
-      </w:r>
-      <w:r>
-        <w:rPr>
-          <w:rFonts w:ascii="Consolas" w:eastAsia="宋体" w:hAnsi="Consolas" w:cs="宋体"/>
-          <w:color w:val="008200"/>
-          <w:kern w:val="0"/>
-          <w:sz w:val="18"/>
-          <w:szCs w:val="18"/>
-          <w:bdr w:val="none" w:sz="0" w:space="0" w:color="auto" w:frame="1"/>
-        </w:rPr>
-        <w:t>平台名称</w:t>
-      </w:r>
-      <w:r>
-        <w:rPr>
-          <w:rFonts w:ascii="Consolas" w:eastAsia="宋体" w:hAnsi="Consolas" w:cs="宋体"/>
-          <w:color w:val="000000"/>
-          <w:kern w:val="0"/>
-          <w:sz w:val="18"/>
-          <w:szCs w:val="18"/>
-          <w:bdr w:val="none" w:sz="0" w:space="0" w:color="auto" w:frame="1"/>
-        </w:rPr>
-        <w:t>  </w:t>
-      </w:r>
-    </w:p>
-    <w:p>
-      <w:pPr>
-        <w:widowControl/>
-        <w:numPr>
-          <w:ilvl w:val="0"/>
-          <w:numId w:val="42"/>
-        </w:numPr>
-        <w:pBdr>
-          <w:left w:val="single" w:sz="18" w:space="0" w:color="6CE26C"/>
-        </w:pBdr>
-        <w:shd w:val="clear" w:color="auto" w:fill="FFFFFF"/>
-        <w:spacing w:beforeAutospacing="1" w:afterAutospacing="1" w:line="210" w:lineRule="atLeast"/>
-        <w:jc w:val="left"/>
-        <w:rPr>
-          <w:rFonts w:ascii="Consolas" w:eastAsia="宋体" w:hAnsi="Consolas" w:cs="宋体"/>
-          <w:color w:val="5C5C5C"/>
-          <w:kern w:val="0"/>
-          <w:sz w:val="18"/>
-          <w:szCs w:val="18"/>
-        </w:rPr>
-      </w:pPr>
-      <w:r>
-        <w:rPr>
-          <w:rFonts w:ascii="Consolas" w:eastAsia="宋体" w:hAnsi="Consolas" w:cs="宋体"/>
-          <w:color w:val="000000"/>
-          <w:kern w:val="0"/>
-          <w:sz w:val="18"/>
-          <w:szCs w:val="18"/>
-          <w:bdr w:val="none" w:sz="0" w:space="0" w:color="auto" w:frame="1"/>
-        </w:rPr>
-        <w:t>  </w:t>
-      </w:r>
-    </w:p>
-    <w:p>
-      <w:pPr>
-        <w:widowControl/>
-        <w:numPr>
-          <w:ilvl w:val="0"/>
-          <w:numId w:val="42"/>
-        </w:numPr>
-        <w:pBdr>
-          <w:left w:val="single" w:sz="18" w:space="0" w:color="6CE26C"/>
-        </w:pBdr>
-        <w:shd w:val="clear" w:color="auto" w:fill="F8F8F8"/>
-        <w:spacing w:beforeAutospacing="1" w:afterAutospacing="1" w:line="210" w:lineRule="atLeast"/>
-        <w:jc w:val="left"/>
-        <w:rPr>
-          <w:rFonts w:ascii="Consolas" w:eastAsia="宋体" w:hAnsi="Consolas" w:cs="宋体"/>
-          <w:color w:val="5C5C5C"/>
-          <w:kern w:val="0"/>
-          <w:sz w:val="18"/>
-          <w:szCs w:val="18"/>
-        </w:rPr>
-      </w:pPr>
-      <w:r>
-        <w:rPr>
-          <w:rFonts w:ascii="Consolas" w:eastAsia="宋体" w:hAnsi="Consolas" w:cs="宋体"/>
-          <w:color w:val="000000"/>
-          <w:kern w:val="0"/>
-          <w:sz w:val="18"/>
-          <w:szCs w:val="18"/>
-          <w:bdr w:val="none" w:sz="0" w:space="0" w:color="auto" w:frame="1"/>
-        </w:rPr>
-        <w:t>    flat_map&lt;asset_aid_type, share_type&gt;   rewards_profits;      </w:t>
-      </w:r>
-      <w:r>
-        <w:rPr>
-          <w:rFonts w:ascii="Consolas" w:eastAsia="宋体" w:hAnsi="Consolas" w:cs="宋体"/>
-          <w:color w:val="008200"/>
-          <w:kern w:val="0"/>
-          <w:sz w:val="18"/>
-          <w:szCs w:val="18"/>
-          <w:bdr w:val="none" w:sz="0" w:space="0" w:color="auto" w:frame="1"/>
-        </w:rPr>
-        <w:t>//</w:t>
-      </w:r>
-      <w:r>
-        <w:rPr>
-          <w:rFonts w:ascii="Consolas" w:eastAsia="宋体" w:hAnsi="Consolas" w:cs="宋体"/>
-          <w:color w:val="008200"/>
-          <w:kern w:val="0"/>
-          <w:sz w:val="18"/>
-          <w:szCs w:val="18"/>
-          <w:bdr w:val="none" w:sz="0" w:space="0" w:color="auto" w:frame="1"/>
-        </w:rPr>
-        <w:t>每周期文章打赏的收益和</w:t>
-      </w:r>
-      <w:r>
-        <w:rPr>
-          <w:rFonts w:ascii="Consolas" w:eastAsia="宋体" w:hAnsi="Consolas" w:cs="宋体"/>
-          <w:color w:val="000000"/>
-          <w:kern w:val="0"/>
-          <w:sz w:val="18"/>
-          <w:szCs w:val="18"/>
-          <w:bdr w:val="none" w:sz="0" w:space="0" w:color="auto" w:frame="1"/>
-        </w:rPr>
-        <w:t>  </w:t>
-      </w:r>
-    </w:p>
-    <w:p>
-      <w:pPr>
-        <w:widowControl/>
-        <w:numPr>
-          <w:ilvl w:val="0"/>
-          <w:numId w:val="42"/>
-        </w:numPr>
-        <w:pBdr>
-          <w:left w:val="single" w:sz="18" w:space="0" w:color="6CE26C"/>
-        </w:pBdr>
-        <w:shd w:val="clear" w:color="auto" w:fill="FFFFFF"/>
-        <w:spacing w:beforeAutospacing="1" w:afterAutospacing="1" w:line="210" w:lineRule="atLeast"/>
-        <w:jc w:val="left"/>
-        <w:rPr>
-          <w:rFonts w:ascii="Consolas" w:eastAsia="宋体" w:hAnsi="Consolas" w:cs="宋体"/>
-          <w:color w:val="5C5C5C"/>
-          <w:kern w:val="0"/>
-          <w:sz w:val="18"/>
-          <w:szCs w:val="18"/>
-        </w:rPr>
-      </w:pPr>
-      <w:r>
-        <w:rPr>
-          <w:rFonts w:ascii="Consolas" w:eastAsia="宋体" w:hAnsi="Consolas" w:cs="宋体"/>
-          <w:color w:val="000000"/>
-          <w:kern w:val="0"/>
-          <w:sz w:val="18"/>
-          <w:szCs w:val="18"/>
-          <w:bdr w:val="none" w:sz="0" w:space="0" w:color="auto" w:frame="1"/>
-        </w:rPr>
-        <w:t>    share_type                             foward_profits = 0;   </w:t>
-      </w:r>
-      <w:r>
-        <w:rPr>
-          <w:rFonts w:ascii="Consolas" w:eastAsia="宋体" w:hAnsi="Consolas" w:cs="宋体"/>
-          <w:color w:val="008200"/>
-          <w:kern w:val="0"/>
-          <w:sz w:val="18"/>
-          <w:szCs w:val="18"/>
-          <w:bdr w:val="none" w:sz="0" w:space="0" w:color="auto" w:frame="1"/>
-        </w:rPr>
-        <w:t>//</w:t>
-      </w:r>
-      <w:r>
-        <w:rPr>
-          <w:rFonts w:ascii="Consolas" w:eastAsia="宋体" w:hAnsi="Consolas" w:cs="宋体"/>
-          <w:color w:val="008200"/>
-          <w:kern w:val="0"/>
-          <w:sz w:val="18"/>
-          <w:szCs w:val="18"/>
-          <w:bdr w:val="none" w:sz="0" w:space="0" w:color="auto" w:frame="1"/>
-        </w:rPr>
-        <w:t>每周期文章转发的收益和</w:t>
-      </w:r>
-      <w:r>
-        <w:rPr>
-          <w:rFonts w:ascii="Consolas" w:eastAsia="宋体" w:hAnsi="Consolas" w:cs="宋体"/>
-          <w:color w:val="000000"/>
-          <w:kern w:val="0"/>
-          <w:sz w:val="18"/>
-          <w:szCs w:val="18"/>
-          <w:bdr w:val="none" w:sz="0" w:space="0" w:color="auto" w:frame="1"/>
-        </w:rPr>
-        <w:t>  </w:t>
-      </w:r>
-    </w:p>
-    <w:p>
-      <w:pPr>
-        <w:widowControl/>
-        <w:numPr>
-          <w:ilvl w:val="0"/>
-          <w:numId w:val="42"/>
-        </w:numPr>
-        <w:pBdr>
-          <w:left w:val="single" w:sz="18" w:space="0" w:color="6CE26C"/>
-        </w:pBdr>
-        <w:shd w:val="clear" w:color="auto" w:fill="F8F8F8"/>
-        <w:spacing w:beforeAutospacing="1" w:afterAutospacing="1" w:line="210" w:lineRule="atLeast"/>
-        <w:jc w:val="left"/>
-        <w:rPr>
-          <w:rFonts w:ascii="Consolas" w:eastAsia="宋体" w:hAnsi="Consolas" w:cs="宋体"/>
-          <w:color w:val="5C5C5C"/>
-          <w:kern w:val="0"/>
-          <w:sz w:val="18"/>
-          <w:szCs w:val="18"/>
-        </w:rPr>
-      </w:pPr>
-      <w:r>
-        <w:rPr>
-          <w:rFonts w:ascii="Consolas" w:eastAsia="宋体" w:hAnsi="Consolas" w:cs="宋体"/>
-          <w:color w:val="000000"/>
-          <w:kern w:val="0"/>
-          <w:sz w:val="18"/>
-          <w:szCs w:val="18"/>
-          <w:bdr w:val="none" w:sz="0" w:space="0" w:color="auto" w:frame="1"/>
-        </w:rPr>
-        <w:t>    share_type                             post_profits = 0;     </w:t>
-      </w:r>
-      <w:r>
-        <w:rPr>
-          <w:rFonts w:ascii="Consolas" w:eastAsia="宋体" w:hAnsi="Consolas" w:cs="宋体"/>
-          <w:color w:val="008200"/>
-          <w:kern w:val="0"/>
-          <w:sz w:val="18"/>
-          <w:szCs w:val="18"/>
-          <w:bdr w:val="none" w:sz="0" w:space="0" w:color="auto" w:frame="1"/>
-        </w:rPr>
-        <w:t>//</w:t>
-      </w:r>
-      <w:r>
-        <w:rPr>
-          <w:rFonts w:ascii="Consolas" w:eastAsia="宋体" w:hAnsi="Consolas" w:cs="宋体"/>
-          <w:color w:val="008200"/>
-          <w:kern w:val="0"/>
-          <w:sz w:val="18"/>
-          <w:szCs w:val="18"/>
-          <w:bdr w:val="none" w:sz="0" w:space="0" w:color="auto" w:frame="1"/>
-        </w:rPr>
-        <w:t>每周期来自内容资金池的收益</w:t>
-      </w:r>
-      <w:r>
-        <w:rPr>
-          <w:rFonts w:ascii="Consolas" w:eastAsia="宋体" w:hAnsi="Consolas" w:cs="宋体"/>
-          <w:color w:val="000000"/>
-          <w:kern w:val="0"/>
-          <w:sz w:val="18"/>
-          <w:szCs w:val="18"/>
-          <w:bdr w:val="none" w:sz="0" w:space="0" w:color="auto" w:frame="1"/>
-        </w:rPr>
-        <w:t>  </w:t>
-      </w:r>
-    </w:p>
-    <w:p>
-      <w:pPr>
-        <w:widowControl/>
-        <w:numPr>
-          <w:ilvl w:val="0"/>
-          <w:numId w:val="42"/>
-        </w:numPr>
-        <w:pBdr>
-          <w:left w:val="single" w:sz="18" w:space="0" w:color="6CE26C"/>
-        </w:pBdr>
-        <w:shd w:val="clear" w:color="auto" w:fill="FFFFFF"/>
-        <w:spacing w:beforeAutospacing="1" w:afterAutospacing="1" w:line="210" w:lineRule="atLeast"/>
-        <w:jc w:val="left"/>
-        <w:rPr>
-          <w:rFonts w:ascii="Consolas" w:eastAsia="宋体" w:hAnsi="Consolas" w:cs="宋体"/>
-          <w:color w:val="5C5C5C"/>
-          <w:kern w:val="0"/>
-          <w:sz w:val="18"/>
-          <w:szCs w:val="18"/>
-        </w:rPr>
-      </w:pPr>
-      <w:r>
-        <w:rPr>
-          <w:rFonts w:ascii="Consolas" w:eastAsia="宋体" w:hAnsi="Consolas" w:cs="宋体"/>
-          <w:color w:val="000000"/>
-          <w:kern w:val="0"/>
-          <w:sz w:val="18"/>
-          <w:szCs w:val="18"/>
-          <w:bdr w:val="none" w:sz="0" w:space="0" w:color="auto" w:frame="1"/>
-        </w:rPr>
-        <w:t>    share_type                             platform_profits = 0; </w:t>
-      </w:r>
-      <w:r>
-        <w:rPr>
-          <w:rFonts w:ascii="Consolas" w:eastAsia="宋体" w:hAnsi="Consolas" w:cs="宋体"/>
-          <w:color w:val="008200"/>
-          <w:kern w:val="0"/>
-          <w:sz w:val="18"/>
-          <w:szCs w:val="18"/>
-          <w:bdr w:val="none" w:sz="0" w:space="0" w:color="auto" w:frame="1"/>
-        </w:rPr>
-        <w:t>//</w:t>
-      </w:r>
-      <w:r>
-        <w:rPr>
-          <w:rFonts w:ascii="Consolas" w:eastAsia="宋体" w:hAnsi="Consolas" w:cs="宋体"/>
-          <w:color w:val="008200"/>
-          <w:kern w:val="0"/>
-          <w:sz w:val="18"/>
-          <w:szCs w:val="18"/>
-          <w:bdr w:val="none" w:sz="0" w:space="0" w:color="auto" w:frame="1"/>
-        </w:rPr>
-        <w:t>每周期来自平台资金池</w:t>
-      </w:r>
-      <w:r>
-        <w:rPr>
-          <w:rFonts w:ascii="Consolas" w:eastAsia="宋体" w:hAnsi="Consolas" w:cs="宋体"/>
-          <w:color w:val="008200"/>
-          <w:kern w:val="0"/>
-          <w:sz w:val="18"/>
-          <w:szCs w:val="18"/>
-          <w:bdr w:val="none" w:sz="0" w:space="0" w:color="auto" w:frame="1"/>
-        </w:rPr>
-        <w:t>(</w:t>
-      </w:r>
-      <w:r>
-        <w:rPr>
-          <w:rFonts w:ascii="Consolas" w:eastAsia="宋体" w:hAnsi="Consolas" w:cs="宋体"/>
-          <w:color w:val="008200"/>
-          <w:kern w:val="0"/>
-          <w:sz w:val="18"/>
-          <w:szCs w:val="18"/>
-          <w:bdr w:val="none" w:sz="0" w:space="0" w:color="auto" w:frame="1"/>
-        </w:rPr>
-        <w:t>内容</w:t>
-      </w:r>
-      <w:r>
-        <w:rPr>
-          <w:rFonts w:ascii="Consolas" w:eastAsia="宋体" w:hAnsi="Consolas" w:cs="宋体"/>
-          <w:color w:val="008200"/>
-          <w:kern w:val="0"/>
-          <w:sz w:val="18"/>
-          <w:szCs w:val="18"/>
-          <w:bdr w:val="none" w:sz="0" w:space="0" w:color="auto" w:frame="1"/>
-        </w:rPr>
-        <w:t>)</w:t>
-      </w:r>
-      <w:r>
-        <w:rPr>
-          <w:rFonts w:ascii="Consolas" w:eastAsia="宋体" w:hAnsi="Consolas" w:cs="宋体"/>
-          <w:color w:val="008200"/>
-          <w:kern w:val="0"/>
-          <w:sz w:val="18"/>
-          <w:szCs w:val="18"/>
-          <w:bdr w:val="none" w:sz="0" w:space="0" w:color="auto" w:frame="1"/>
-        </w:rPr>
-        <w:t>的收益</w:t>
-      </w:r>
-      <w:r>
-        <w:rPr>
-          <w:rFonts w:ascii="Consolas" w:eastAsia="宋体" w:hAnsi="Consolas" w:cs="宋体"/>
-          <w:color w:val="000000"/>
-          <w:kern w:val="0"/>
-          <w:sz w:val="18"/>
-          <w:szCs w:val="18"/>
-          <w:bdr w:val="none" w:sz="0" w:space="0" w:color="auto" w:frame="1"/>
-        </w:rPr>
-        <w:t>  </w:t>
-      </w:r>
-    </w:p>
-    <w:p>
-      <w:pPr>
-        <w:widowControl/>
-        <w:numPr>
-          <w:ilvl w:val="0"/>
-          <w:numId w:val="42"/>
-        </w:numPr>
-        <w:pBdr>
-          <w:left w:val="single" w:sz="18" w:space="0" w:color="6CE26C"/>
-        </w:pBdr>
-        <w:shd w:val="clear" w:color="auto" w:fill="F8F8F8"/>
-        <w:spacing w:beforeAutospacing="1" w:afterAutospacing="1" w:line="210" w:lineRule="atLeast"/>
-        <w:jc w:val="left"/>
-        <w:rPr>
-          <w:rFonts w:ascii="Consolas" w:eastAsia="宋体" w:hAnsi="Consolas" w:cs="宋体"/>
-          <w:color w:val="5C5C5C"/>
-          <w:kern w:val="0"/>
-          <w:sz w:val="18"/>
-          <w:szCs w:val="18"/>
-        </w:rPr>
-      </w:pPr>
-      <w:r>
-        <w:rPr>
-          <w:rFonts w:ascii="Consolas" w:eastAsia="宋体" w:hAnsi="Consolas" w:cs="宋体"/>
-          <w:color w:val="000000"/>
-          <w:kern w:val="0"/>
-          <w:sz w:val="18"/>
-          <w:szCs w:val="18"/>
-          <w:bdr w:val="none" w:sz="0" w:space="0" w:color="auto" w:frame="1"/>
-        </w:rPr>
-        <w:t>  </w:t>
-      </w:r>
-    </w:p>
-    <w:p>
-      <w:pPr>
-        <w:widowControl/>
-        <w:numPr>
-          <w:ilvl w:val="0"/>
-          <w:numId w:val="42"/>
-        </w:numPr>
-        <w:pBdr>
-          <w:left w:val="single" w:sz="18" w:space="0" w:color="6CE26C"/>
-        </w:pBdr>
-        <w:shd w:val="clear" w:color="auto" w:fill="FFFFFF"/>
-        <w:spacing w:beforeAutospacing="1" w:afterAutospacing="1" w:line="210" w:lineRule="atLeast"/>
-        <w:jc w:val="left"/>
-        <w:rPr>
-          <w:rFonts w:ascii="Consolas" w:eastAsia="宋体" w:hAnsi="Consolas" w:cs="宋体"/>
-          <w:color w:val="5C5C5C"/>
-          <w:kern w:val="0"/>
-          <w:sz w:val="18"/>
-          <w:szCs w:val="18"/>
-        </w:rPr>
-      </w:pPr>
-      <w:r>
-        <w:rPr>
-          <w:rFonts w:ascii="Consolas" w:eastAsia="宋体" w:hAnsi="Consolas" w:cs="宋体"/>
-          <w:color w:val="000000"/>
-          <w:kern w:val="0"/>
-          <w:sz w:val="18"/>
-          <w:szCs w:val="18"/>
-          <w:bdr w:val="none" w:sz="0" w:space="0" w:color="auto" w:frame="1"/>
-        </w:rPr>
-        <w:t>    vector&lt;post_pid_type&gt;                  active_post_pids;     </w:t>
-      </w:r>
-      <w:r>
-        <w:rPr>
-          <w:rFonts w:ascii="Consolas" w:eastAsia="宋体" w:hAnsi="Consolas" w:cs="宋体"/>
-          <w:color w:val="008200"/>
-          <w:kern w:val="0"/>
-          <w:sz w:val="18"/>
-          <w:szCs w:val="18"/>
-          <w:bdr w:val="none" w:sz="0" w:space="0" w:color="auto" w:frame="1"/>
-        </w:rPr>
-        <w:t>//</w:t>
-      </w:r>
-      <w:r>
-        <w:rPr>
-          <w:rFonts w:ascii="Consolas" w:eastAsia="宋体" w:hAnsi="Consolas" w:cs="宋体"/>
-          <w:color w:val="008200"/>
-          <w:kern w:val="0"/>
-          <w:sz w:val="18"/>
-          <w:szCs w:val="18"/>
-          <w:bdr w:val="none" w:sz="0" w:space="0" w:color="auto" w:frame="1"/>
-        </w:rPr>
-        <w:t>所有有收益的文章</w:t>
-      </w:r>
-      <w:r>
-        <w:rPr>
-          <w:rFonts w:ascii="Consolas" w:eastAsia="宋体" w:hAnsi="Consolas" w:cs="宋体"/>
-          <w:color w:val="008200"/>
-          <w:kern w:val="0"/>
-          <w:sz w:val="18"/>
-          <w:szCs w:val="18"/>
-          <w:bdr w:val="none" w:sz="0" w:space="0" w:color="auto" w:frame="1"/>
-        </w:rPr>
-        <w:t>id</w:t>
-      </w:r>
-      <w:r>
-        <w:rPr>
-          <w:rFonts w:ascii="Consolas" w:eastAsia="宋体" w:hAnsi="Consolas" w:cs="宋体"/>
-          <w:color w:val="008200"/>
-          <w:kern w:val="0"/>
-          <w:sz w:val="18"/>
-          <w:szCs w:val="18"/>
-          <w:bdr w:val="none" w:sz="0" w:space="0" w:color="auto" w:frame="1"/>
-        </w:rPr>
-        <w:t>表</w:t>
-      </w:r>
-      <w:r>
-        <w:rPr>
-          <w:rFonts w:ascii="Consolas" w:eastAsia="宋体" w:hAnsi="Consolas" w:cs="宋体"/>
-          <w:color w:val="000000"/>
-          <w:kern w:val="0"/>
-          <w:sz w:val="18"/>
-          <w:szCs w:val="18"/>
-          <w:bdr w:val="none" w:sz="0" w:space="0" w:color="auto" w:frame="1"/>
-        </w:rPr>
-        <w:t>  </w:t>
-      </w:r>
-    </w:p>
-    <w:p>
-      <w:pPr>
-        <w:widowControl/>
-        <w:numPr>
-          <w:ilvl w:val="0"/>
-          <w:numId w:val="42"/>
-        </w:numPr>
-        <w:pBdr>
-          <w:left w:val="single" w:sz="18" w:space="0" w:color="6CE26C"/>
-        </w:pBdr>
-        <w:shd w:val="clear" w:color="auto" w:fill="F8F8F8"/>
-        <w:spacing w:beforeAutospacing="1" w:afterAutospacing="1" w:line="210" w:lineRule="atLeast"/>
-        <w:jc w:val="left"/>
-        <w:rPr>
-          <w:rFonts w:ascii="Consolas" w:eastAsia="宋体" w:hAnsi="Consolas" w:cs="宋体"/>
-          <w:color w:val="5C5C5C"/>
-          <w:kern w:val="0"/>
-          <w:sz w:val="18"/>
-          <w:szCs w:val="18"/>
-        </w:rPr>
-      </w:pPr>
-      <w:r>
-        <w:rPr>
-          <w:rFonts w:ascii="Consolas" w:eastAsia="宋体" w:hAnsi="Consolas" w:cs="宋体"/>
-          <w:color w:val="000000"/>
-          <w:kern w:val="0"/>
-          <w:sz w:val="18"/>
-          <w:szCs w:val="18"/>
-          <w:bdr w:val="none" w:sz="0" w:space="0" w:color="auto" w:frame="1"/>
-        </w:rPr>
-        <w:t>};  </w:t>
-      </w:r>
-    </w:p>
-    <w:p>
-      <w:pPr>
-        <w:widowControl/>
-        <w:numPr>
-          <w:ilvl w:val="0"/>
-          <w:numId w:val="42"/>
-        </w:numPr>
-        <w:pBdr>
-          <w:left w:val="single" w:sz="18" w:space="0" w:color="6CE26C"/>
-        </w:pBdr>
-        <w:shd w:val="clear" w:color="auto" w:fill="FFFFFF"/>
-        <w:spacing w:beforeAutospacing="1" w:afterAutospacing="1" w:line="210" w:lineRule="atLeast"/>
-        <w:jc w:val="left"/>
-        <w:rPr>
-          <w:rFonts w:ascii="Consolas" w:eastAsia="宋体" w:hAnsi="Consolas" w:cs="宋体"/>
-          <w:color w:val="5C5C5C"/>
-          <w:kern w:val="0"/>
-          <w:sz w:val="18"/>
-          <w:szCs w:val="18"/>
-        </w:rPr>
-      </w:pPr>
-      <w:r>
-        <w:rPr>
-          <w:rFonts w:ascii="Consolas" w:eastAsia="宋体" w:hAnsi="Consolas" w:cs="宋体"/>
-          <w:color w:val="000000"/>
-          <w:kern w:val="0"/>
-          <w:sz w:val="18"/>
-          <w:szCs w:val="18"/>
-          <w:bdr w:val="none" w:sz="0" w:space="0" w:color="auto" w:frame="1"/>
-        </w:rPr>
-        <w:t>  </w:t>
-      </w:r>
-    </w:p>
-    <w:p>
-      <w:pPr>
-        <w:widowControl/>
-        <w:numPr>
-          <w:ilvl w:val="0"/>
-          <w:numId w:val="42"/>
-        </w:numPr>
-        <w:pBdr>
-          <w:left w:val="single" w:sz="18" w:space="0" w:color="6CE26C"/>
-        </w:pBdr>
-        <w:shd w:val="clear" w:color="auto" w:fill="F8F8F8"/>
-        <w:spacing w:beforeAutospacing="1" w:afterAutospacing="1" w:line="210" w:lineRule="atLeast"/>
-        <w:jc w:val="left"/>
-        <w:rPr>
-          <w:rFonts w:ascii="Consolas" w:eastAsia="宋体" w:hAnsi="Consolas" w:cs="宋体"/>
-          <w:color w:val="5C5C5C"/>
-          <w:kern w:val="0"/>
-          <w:sz w:val="18"/>
-          <w:szCs w:val="18"/>
-        </w:rPr>
-      </w:pPr>
-      <w:r>
-        <w:rPr>
-          <w:rFonts w:ascii="Consolas" w:eastAsia="宋体" w:hAnsi="Consolas" w:cs="宋体"/>
-          <w:color w:val="000000"/>
-          <w:kern w:val="0"/>
-          <w:sz w:val="18"/>
-          <w:szCs w:val="18"/>
-          <w:bdr w:val="none" w:sz="0" w:space="0" w:color="auto" w:frame="1"/>
-        </w:rPr>
-        <w:t>vector&lt;Platform_Period_Profit_Detail&gt; get_platform_profits_detail(</w:t>
-      </w:r>
       <w:r>
         <w:rPr>
           <w:rFonts w:ascii="Consolas" w:eastAsia="宋体" w:hAnsi="Consolas" w:cs="宋体"/>
@@ -25089,18 +24595,18 @@
           <w:szCs w:val="18"/>
           <w:bdr w:val="none" w:sz="0" w:space="0" w:color="auto" w:frame="1"/>
         </w:rPr>
-        <w:t>const</w:t>
-      </w:r>
-      <w:r>
-        <w:rPr>
-          <w:rFonts w:ascii="Consolas" w:eastAsia="宋体" w:hAnsi="Consolas" w:cs="宋体"/>
-          <w:color w:val="000000"/>
-          <w:kern w:val="0"/>
-          <w:sz w:val="18"/>
-          <w:szCs w:val="18"/>
-          <w:bdr w:val="none" w:sz="0" w:space="0" w:color="auto" w:frame="1"/>
-        </w:rPr>
-        <w:t> uint32_t         begin_period, </w:t>
+        <w:t>struct</w:t>
+      </w:r>
+      <w:r>
+        <w:rPr>
+          <w:rFonts w:ascii="Consolas" w:eastAsia="宋体" w:hAnsi="Consolas" w:cs="宋体"/>
+          <w:color w:val="000000"/>
+          <w:kern w:val="0"/>
+          <w:sz w:val="18"/>
+          <w:szCs w:val="18"/>
+          <w:bdr w:val="none" w:sz="0" w:space="0" w:color="auto" w:frame="1"/>
+        </w:rPr>
+        <w:t> Platform_Period_Profit_Detail  </w:t>
       </w:r>
       <w:r>
         <w:rPr>
@@ -25122,7 +24628,7 @@
           <w:szCs w:val="18"/>
           <w:bdr w:val="none" w:sz="0" w:space="0" w:color="auto" w:frame="1"/>
         </w:rPr>
-        <w:t>起始周期号</w:t>
+        <w:t>平台周期收益详情</w:t>
       </w:r>
       <w:r>
         <w:rPr>
@@ -25166,7 +24672,810 @@
           <w:szCs w:val="18"/>
           <w:bdr w:val="none" w:sz="0" w:space="0" w:color="auto" w:frame="1"/>
         </w:rPr>
-        <w:t>                                                                  </w:t>
+        <w:t>{  </w:t>
+      </w:r>
+    </w:p>
+    <w:p>
+      <w:pPr>
+        <w:widowControl/>
+        <w:numPr>
+          <w:ilvl w:val="0"/>
+          <w:numId w:val="42"/>
+        </w:numPr>
+        <w:pBdr>
+          <w:left w:val="single" w:sz="18" w:space="0" w:color="6CE26C"/>
+        </w:pBdr>
+        <w:shd w:val="clear" w:color="auto" w:fill="F8F8F8"/>
+        <w:spacing w:beforeAutospacing="1" w:afterAutospacing="1" w:line="210" w:lineRule="atLeast"/>
+        <w:jc w:val="left"/>
+        <w:rPr>
+          <w:rFonts w:ascii="Consolas" w:eastAsia="宋体" w:hAnsi="Consolas" w:cs="宋体"/>
+          <w:color w:val="5C5C5C"/>
+          <w:kern w:val="0"/>
+          <w:sz w:val="18"/>
+          <w:szCs w:val="18"/>
+        </w:rPr>
+      </w:pPr>
+      <w:r>
+        <w:rPr>
+          <w:rFonts w:ascii="Consolas" w:eastAsia="宋体" w:hAnsi="Consolas" w:cs="宋体"/>
+          <w:color w:val="000000"/>
+          <w:kern w:val="0"/>
+          <w:sz w:val="18"/>
+          <w:szCs w:val="18"/>
+          <w:bdr w:val="none" w:sz="0" w:space="0" w:color="auto" w:frame="1"/>
+        </w:rPr>
+        <w:t>    uint32_t                               cur_period;       </w:t>
+      </w:r>
+      <w:r>
+        <w:rPr>
+          <w:rFonts w:ascii="Consolas" w:eastAsia="宋体" w:hAnsi="Consolas" w:cs="宋体"/>
+          <w:color w:val="008200"/>
+          <w:kern w:val="0"/>
+          <w:sz w:val="18"/>
+          <w:szCs w:val="18"/>
+          <w:bdr w:val="none" w:sz="0" w:space="0" w:color="auto" w:frame="1"/>
+        </w:rPr>
+        <w:t>//</w:t>
+      </w:r>
+      <w:r>
+        <w:rPr>
+          <w:rFonts w:ascii="Consolas" w:eastAsia="宋体" w:hAnsi="Consolas" w:cs="宋体"/>
+          <w:color w:val="008200"/>
+          <w:kern w:val="0"/>
+          <w:sz w:val="18"/>
+          <w:szCs w:val="18"/>
+          <w:bdr w:val="none" w:sz="0" w:space="0" w:color="auto" w:frame="1"/>
+        </w:rPr>
+        <w:t>当前周期号</w:t>
+      </w:r>
+      <w:r>
+        <w:rPr>
+          <w:rFonts w:ascii="Consolas" w:eastAsia="宋体" w:hAnsi="Consolas" w:cs="宋体"/>
+          <w:color w:val="000000"/>
+          <w:kern w:val="0"/>
+          <w:sz w:val="18"/>
+          <w:szCs w:val="18"/>
+          <w:bdr w:val="none" w:sz="0" w:space="0" w:color="auto" w:frame="1"/>
+        </w:rPr>
+        <w:t>  </w:t>
+      </w:r>
+    </w:p>
+    <w:p>
+      <w:pPr>
+        <w:widowControl/>
+        <w:numPr>
+          <w:ilvl w:val="0"/>
+          <w:numId w:val="42"/>
+        </w:numPr>
+        <w:pBdr>
+          <w:left w:val="single" w:sz="18" w:space="0" w:color="6CE26C"/>
+        </w:pBdr>
+        <w:shd w:val="clear" w:color="auto" w:fill="FFFFFF"/>
+        <w:spacing w:beforeAutospacing="1" w:afterAutospacing="1" w:line="210" w:lineRule="atLeast"/>
+        <w:jc w:val="left"/>
+        <w:rPr>
+          <w:rFonts w:ascii="Consolas" w:eastAsia="宋体" w:hAnsi="Consolas" w:cs="宋体"/>
+          <w:color w:val="5C5C5C"/>
+          <w:kern w:val="0"/>
+          <w:sz w:val="18"/>
+          <w:szCs w:val="18"/>
+        </w:rPr>
+      </w:pPr>
+      <w:r>
+        <w:rPr>
+          <w:rFonts w:ascii="Consolas" w:eastAsia="宋体" w:hAnsi="Consolas" w:cs="宋体"/>
+          <w:color w:val="000000"/>
+          <w:kern w:val="0"/>
+          <w:sz w:val="18"/>
+          <w:szCs w:val="18"/>
+          <w:bdr w:val="none" w:sz="0" w:space="0" w:color="auto" w:frame="1"/>
+        </w:rPr>
+        <w:t>    account_uid_type                       platform_account; </w:t>
+      </w:r>
+      <w:r>
+        <w:rPr>
+          <w:rFonts w:ascii="Consolas" w:eastAsia="宋体" w:hAnsi="Consolas" w:cs="宋体"/>
+          <w:color w:val="008200"/>
+          <w:kern w:val="0"/>
+          <w:sz w:val="18"/>
+          <w:szCs w:val="18"/>
+          <w:bdr w:val="none" w:sz="0" w:space="0" w:color="auto" w:frame="1"/>
+        </w:rPr>
+        <w:t>//</w:t>
+      </w:r>
+      <w:r>
+        <w:rPr>
+          <w:rFonts w:ascii="Consolas" w:eastAsia="宋体" w:hAnsi="Consolas" w:cs="宋体"/>
+          <w:color w:val="008200"/>
+          <w:kern w:val="0"/>
+          <w:sz w:val="18"/>
+          <w:szCs w:val="18"/>
+          <w:bdr w:val="none" w:sz="0" w:space="0" w:color="auto" w:frame="1"/>
+        </w:rPr>
+        <w:t>平台所有人账户</w:t>
+      </w:r>
+      <w:r>
+        <w:rPr>
+          <w:rFonts w:ascii="Consolas" w:eastAsia="宋体" w:hAnsi="Consolas" w:cs="宋体"/>
+          <w:color w:val="000000"/>
+          <w:kern w:val="0"/>
+          <w:sz w:val="18"/>
+          <w:szCs w:val="18"/>
+          <w:bdr w:val="none" w:sz="0" w:space="0" w:color="auto" w:frame="1"/>
+        </w:rPr>
+        <w:t>  </w:t>
+      </w:r>
+    </w:p>
+    <w:p>
+      <w:pPr>
+        <w:widowControl/>
+        <w:numPr>
+          <w:ilvl w:val="0"/>
+          <w:numId w:val="42"/>
+        </w:numPr>
+        <w:pBdr>
+          <w:left w:val="single" w:sz="18" w:space="0" w:color="6CE26C"/>
+        </w:pBdr>
+        <w:shd w:val="clear" w:color="auto" w:fill="F8F8F8"/>
+        <w:spacing w:beforeAutospacing="1" w:afterAutospacing="1" w:line="210" w:lineRule="atLeast"/>
+        <w:jc w:val="left"/>
+        <w:rPr>
+          <w:rFonts w:ascii="Consolas" w:eastAsia="宋体" w:hAnsi="Consolas" w:cs="宋体"/>
+          <w:color w:val="5C5C5C"/>
+          <w:kern w:val="0"/>
+          <w:sz w:val="18"/>
+          <w:szCs w:val="18"/>
+        </w:rPr>
+      </w:pPr>
+      <w:r>
+        <w:rPr>
+          <w:rFonts w:ascii="Consolas" w:eastAsia="宋体" w:hAnsi="Consolas" w:cs="宋体"/>
+          <w:color w:val="000000"/>
+          <w:kern w:val="0"/>
+          <w:sz w:val="18"/>
+          <w:szCs w:val="18"/>
+          <w:bdr w:val="none" w:sz="0" w:space="0" w:color="auto" w:frame="1"/>
+        </w:rPr>
+        <w:t>    string                                 platform_name;    </w:t>
+      </w:r>
+      <w:r>
+        <w:rPr>
+          <w:rFonts w:ascii="Consolas" w:eastAsia="宋体" w:hAnsi="Consolas" w:cs="宋体"/>
+          <w:color w:val="008200"/>
+          <w:kern w:val="0"/>
+          <w:sz w:val="18"/>
+          <w:szCs w:val="18"/>
+          <w:bdr w:val="none" w:sz="0" w:space="0" w:color="auto" w:frame="1"/>
+        </w:rPr>
+        <w:t>//</w:t>
+      </w:r>
+      <w:r>
+        <w:rPr>
+          <w:rFonts w:ascii="Consolas" w:eastAsia="宋体" w:hAnsi="Consolas" w:cs="宋体"/>
+          <w:color w:val="008200"/>
+          <w:kern w:val="0"/>
+          <w:sz w:val="18"/>
+          <w:szCs w:val="18"/>
+          <w:bdr w:val="none" w:sz="0" w:space="0" w:color="auto" w:frame="1"/>
+        </w:rPr>
+        <w:t>平台名称</w:t>
+      </w:r>
+      <w:r>
+        <w:rPr>
+          <w:rFonts w:ascii="Consolas" w:eastAsia="宋体" w:hAnsi="Consolas" w:cs="宋体"/>
+          <w:color w:val="000000"/>
+          <w:kern w:val="0"/>
+          <w:sz w:val="18"/>
+          <w:szCs w:val="18"/>
+          <w:bdr w:val="none" w:sz="0" w:space="0" w:color="auto" w:frame="1"/>
+        </w:rPr>
+        <w:t>  </w:t>
+      </w:r>
+    </w:p>
+    <w:p>
+      <w:pPr>
+        <w:widowControl/>
+        <w:numPr>
+          <w:ilvl w:val="0"/>
+          <w:numId w:val="42"/>
+        </w:numPr>
+        <w:pBdr>
+          <w:left w:val="single" w:sz="18" w:space="0" w:color="6CE26C"/>
+        </w:pBdr>
+        <w:shd w:val="clear" w:color="auto" w:fill="FFFFFF"/>
+        <w:spacing w:beforeAutospacing="1" w:afterAutospacing="1" w:line="210" w:lineRule="atLeast"/>
+        <w:jc w:val="left"/>
+        <w:rPr>
+          <w:rFonts w:ascii="Consolas" w:eastAsia="宋体" w:hAnsi="Consolas" w:cs="宋体"/>
+          <w:color w:val="5C5C5C"/>
+          <w:kern w:val="0"/>
+          <w:sz w:val="18"/>
+          <w:szCs w:val="18"/>
+        </w:rPr>
+      </w:pPr>
+      <w:r>
+        <w:rPr>
+          <w:rFonts w:ascii="Consolas" w:eastAsia="宋体" w:hAnsi="Consolas" w:cs="宋体"/>
+          <w:color w:val="000000"/>
+          <w:kern w:val="0"/>
+          <w:sz w:val="18"/>
+          <w:szCs w:val="18"/>
+          <w:bdr w:val="none" w:sz="0" w:space="0" w:color="auto" w:frame="1"/>
+        </w:rPr>
+        <w:t>  </w:t>
+      </w:r>
+    </w:p>
+    <w:p>
+      <w:pPr>
+        <w:widowControl/>
+        <w:numPr>
+          <w:ilvl w:val="0"/>
+          <w:numId w:val="42"/>
+        </w:numPr>
+        <w:pBdr>
+          <w:left w:val="single" w:sz="18" w:space="0" w:color="6CE26C"/>
+        </w:pBdr>
+        <w:shd w:val="clear" w:color="auto" w:fill="F8F8F8"/>
+        <w:spacing w:beforeAutospacing="1" w:afterAutospacing="1" w:line="210" w:lineRule="atLeast"/>
+        <w:jc w:val="left"/>
+        <w:rPr>
+          <w:rFonts w:ascii="Consolas" w:eastAsia="宋体" w:hAnsi="Consolas" w:cs="宋体"/>
+          <w:color w:val="5C5C5C"/>
+          <w:kern w:val="0"/>
+          <w:sz w:val="18"/>
+          <w:szCs w:val="18"/>
+        </w:rPr>
+      </w:pPr>
+      <w:r>
+        <w:rPr>
+          <w:rFonts w:ascii="Consolas" w:eastAsia="宋体" w:hAnsi="Consolas" w:cs="宋体"/>
+          <w:color w:val="000000"/>
+          <w:kern w:val="0"/>
+          <w:sz w:val="18"/>
+          <w:szCs w:val="18"/>
+          <w:bdr w:val="none" w:sz="0" w:space="0" w:color="auto" w:frame="1"/>
+        </w:rPr>
+        <w:t>    flat_map&lt;asset_aid_type, share_type&gt;   rewards_profits;      </w:t>
+      </w:r>
+      <w:r>
+        <w:rPr>
+          <w:rFonts w:ascii="Consolas" w:eastAsia="宋体" w:hAnsi="Consolas" w:cs="宋体"/>
+          <w:color w:val="008200"/>
+          <w:kern w:val="0"/>
+          <w:sz w:val="18"/>
+          <w:szCs w:val="18"/>
+          <w:bdr w:val="none" w:sz="0" w:space="0" w:color="auto" w:frame="1"/>
+        </w:rPr>
+        <w:t>//</w:t>
+      </w:r>
+      <w:r>
+        <w:rPr>
+          <w:rFonts w:ascii="Consolas" w:eastAsia="宋体" w:hAnsi="Consolas" w:cs="宋体"/>
+          <w:color w:val="008200"/>
+          <w:kern w:val="0"/>
+          <w:sz w:val="18"/>
+          <w:szCs w:val="18"/>
+          <w:bdr w:val="none" w:sz="0" w:space="0" w:color="auto" w:frame="1"/>
+        </w:rPr>
+        <w:t>每周期文章打赏的收益和</w:t>
+      </w:r>
+      <w:r>
+        <w:rPr>
+          <w:rFonts w:ascii="Consolas" w:eastAsia="宋体" w:hAnsi="Consolas" w:cs="宋体"/>
+          <w:color w:val="000000"/>
+          <w:kern w:val="0"/>
+          <w:sz w:val="18"/>
+          <w:szCs w:val="18"/>
+          <w:bdr w:val="none" w:sz="0" w:space="0" w:color="auto" w:frame="1"/>
+        </w:rPr>
+        <w:t>  </w:t>
+      </w:r>
+    </w:p>
+    <w:p>
+      <w:pPr>
+        <w:widowControl/>
+        <w:numPr>
+          <w:ilvl w:val="0"/>
+          <w:numId w:val="42"/>
+        </w:numPr>
+        <w:pBdr>
+          <w:left w:val="single" w:sz="18" w:space="0" w:color="6CE26C"/>
+        </w:pBdr>
+        <w:shd w:val="clear" w:color="auto" w:fill="FFFFFF"/>
+        <w:spacing w:beforeAutospacing="1" w:afterAutospacing="1" w:line="210" w:lineRule="atLeast"/>
+        <w:jc w:val="left"/>
+        <w:rPr>
+          <w:rFonts w:ascii="Consolas" w:eastAsia="宋体" w:hAnsi="Consolas" w:cs="宋体"/>
+          <w:color w:val="5C5C5C"/>
+          <w:kern w:val="0"/>
+          <w:sz w:val="18"/>
+          <w:szCs w:val="18"/>
+        </w:rPr>
+      </w:pPr>
+      <w:r>
+        <w:rPr>
+          <w:rFonts w:ascii="Consolas" w:eastAsia="宋体" w:hAnsi="Consolas" w:cs="宋体"/>
+          <w:color w:val="000000"/>
+          <w:kern w:val="0"/>
+          <w:sz w:val="18"/>
+          <w:szCs w:val="18"/>
+          <w:bdr w:val="none" w:sz="0" w:space="0" w:color="auto" w:frame="1"/>
+        </w:rPr>
+        <w:t>    share_type                             foward_profits = 0;   </w:t>
+      </w:r>
+      <w:r>
+        <w:rPr>
+          <w:rFonts w:ascii="Consolas" w:eastAsia="宋体" w:hAnsi="Consolas" w:cs="宋体"/>
+          <w:color w:val="008200"/>
+          <w:kern w:val="0"/>
+          <w:sz w:val="18"/>
+          <w:szCs w:val="18"/>
+          <w:bdr w:val="none" w:sz="0" w:space="0" w:color="auto" w:frame="1"/>
+        </w:rPr>
+        <w:t>//</w:t>
+      </w:r>
+      <w:r>
+        <w:rPr>
+          <w:rFonts w:ascii="Consolas" w:eastAsia="宋体" w:hAnsi="Consolas" w:cs="宋体"/>
+          <w:color w:val="008200"/>
+          <w:kern w:val="0"/>
+          <w:sz w:val="18"/>
+          <w:szCs w:val="18"/>
+          <w:bdr w:val="none" w:sz="0" w:space="0" w:color="auto" w:frame="1"/>
+        </w:rPr>
+        <w:t>每周期文章转发的收益和</w:t>
+      </w:r>
+      <w:r>
+        <w:rPr>
+          <w:rFonts w:ascii="Consolas" w:eastAsia="宋体" w:hAnsi="Consolas" w:cs="宋体"/>
+          <w:color w:val="000000"/>
+          <w:kern w:val="0"/>
+          <w:sz w:val="18"/>
+          <w:szCs w:val="18"/>
+          <w:bdr w:val="none" w:sz="0" w:space="0" w:color="auto" w:frame="1"/>
+        </w:rPr>
+        <w:t>  </w:t>
+      </w:r>
+    </w:p>
+    <w:p>
+      <w:pPr>
+        <w:widowControl/>
+        <w:numPr>
+          <w:ilvl w:val="0"/>
+          <w:numId w:val="42"/>
+        </w:numPr>
+        <w:pBdr>
+          <w:left w:val="single" w:sz="18" w:space="0" w:color="6CE26C"/>
+        </w:pBdr>
+        <w:shd w:val="clear" w:color="auto" w:fill="F8F8F8"/>
+        <w:spacing w:beforeAutospacing="1" w:afterAutospacing="1" w:line="210" w:lineRule="atLeast"/>
+        <w:jc w:val="left"/>
+        <w:rPr>
+          <w:rFonts w:ascii="Consolas" w:eastAsia="宋体" w:hAnsi="Consolas" w:cs="宋体"/>
+          <w:color w:val="5C5C5C"/>
+          <w:kern w:val="0"/>
+          <w:sz w:val="18"/>
+          <w:szCs w:val="18"/>
+        </w:rPr>
+      </w:pPr>
+      <w:r>
+        <w:rPr>
+          <w:rFonts w:ascii="Consolas" w:eastAsia="宋体" w:hAnsi="Consolas" w:cs="宋体"/>
+          <w:color w:val="000000"/>
+          <w:kern w:val="0"/>
+          <w:sz w:val="18"/>
+          <w:szCs w:val="18"/>
+          <w:bdr w:val="none" w:sz="0" w:space="0" w:color="auto" w:frame="1"/>
+        </w:rPr>
+        <w:t>    share_type                             post_profits = 0;     </w:t>
+      </w:r>
+      <w:r>
+        <w:rPr>
+          <w:rFonts w:ascii="Consolas" w:eastAsia="宋体" w:hAnsi="Consolas" w:cs="宋体"/>
+          <w:color w:val="008200"/>
+          <w:kern w:val="0"/>
+          <w:sz w:val="18"/>
+          <w:szCs w:val="18"/>
+          <w:bdr w:val="none" w:sz="0" w:space="0" w:color="auto" w:frame="1"/>
+        </w:rPr>
+        <w:t>//</w:t>
+      </w:r>
+      <w:r>
+        <w:rPr>
+          <w:rFonts w:ascii="Consolas" w:eastAsia="宋体" w:hAnsi="Consolas" w:cs="宋体"/>
+          <w:color w:val="008200"/>
+          <w:kern w:val="0"/>
+          <w:sz w:val="18"/>
+          <w:szCs w:val="18"/>
+          <w:bdr w:val="none" w:sz="0" w:space="0" w:color="auto" w:frame="1"/>
+        </w:rPr>
+        <w:t>每周期来自内容资金池的收益</w:t>
+      </w:r>
+      <w:r>
+        <w:rPr>
+          <w:rFonts w:ascii="Consolas" w:eastAsia="宋体" w:hAnsi="Consolas" w:cs="宋体"/>
+          <w:color w:val="000000"/>
+          <w:kern w:val="0"/>
+          <w:sz w:val="18"/>
+          <w:szCs w:val="18"/>
+          <w:bdr w:val="none" w:sz="0" w:space="0" w:color="auto" w:frame="1"/>
+        </w:rPr>
+        <w:t>  </w:t>
+      </w:r>
+    </w:p>
+    <w:p>
+      <w:pPr>
+        <w:widowControl/>
+        <w:numPr>
+          <w:ilvl w:val="0"/>
+          <w:numId w:val="42"/>
+        </w:numPr>
+        <w:pBdr>
+          <w:left w:val="single" w:sz="18" w:space="0" w:color="6CE26C"/>
+        </w:pBdr>
+        <w:shd w:val="clear" w:color="auto" w:fill="FFFFFF"/>
+        <w:spacing w:beforeAutospacing="1" w:afterAutospacing="1" w:line="210" w:lineRule="atLeast"/>
+        <w:jc w:val="left"/>
+        <w:rPr>
+          <w:rFonts w:ascii="Consolas" w:eastAsia="宋体" w:hAnsi="Consolas" w:cs="宋体"/>
+          <w:color w:val="5C5C5C"/>
+          <w:kern w:val="0"/>
+          <w:sz w:val="18"/>
+          <w:szCs w:val="18"/>
+        </w:rPr>
+      </w:pPr>
+      <w:r>
+        <w:rPr>
+          <w:rFonts w:ascii="Consolas" w:eastAsia="宋体" w:hAnsi="Consolas" w:cs="宋体"/>
+          <w:color w:val="000000"/>
+          <w:kern w:val="0"/>
+          <w:sz w:val="18"/>
+          <w:szCs w:val="18"/>
+          <w:bdr w:val="none" w:sz="0" w:space="0" w:color="auto" w:frame="1"/>
+        </w:rPr>
+        <w:t>    share_type                             platform_profits = 0; </w:t>
+      </w:r>
+      <w:r>
+        <w:rPr>
+          <w:rFonts w:ascii="Consolas" w:eastAsia="宋体" w:hAnsi="Consolas" w:cs="宋体"/>
+          <w:color w:val="008200"/>
+          <w:kern w:val="0"/>
+          <w:sz w:val="18"/>
+          <w:szCs w:val="18"/>
+          <w:bdr w:val="none" w:sz="0" w:space="0" w:color="auto" w:frame="1"/>
+        </w:rPr>
+        <w:t>//</w:t>
+      </w:r>
+      <w:r>
+        <w:rPr>
+          <w:rFonts w:ascii="Consolas" w:eastAsia="宋体" w:hAnsi="Consolas" w:cs="宋体"/>
+          <w:color w:val="008200"/>
+          <w:kern w:val="0"/>
+          <w:sz w:val="18"/>
+          <w:szCs w:val="18"/>
+          <w:bdr w:val="none" w:sz="0" w:space="0" w:color="auto" w:frame="1"/>
+        </w:rPr>
+        <w:t>每周期来自平台资金池</w:t>
+      </w:r>
+      <w:r>
+        <w:rPr>
+          <w:rFonts w:ascii="Consolas" w:eastAsia="宋体" w:hAnsi="Consolas" w:cs="宋体"/>
+          <w:color w:val="008200"/>
+          <w:kern w:val="0"/>
+          <w:sz w:val="18"/>
+          <w:szCs w:val="18"/>
+          <w:bdr w:val="none" w:sz="0" w:space="0" w:color="auto" w:frame="1"/>
+        </w:rPr>
+        <w:t>(</w:t>
+      </w:r>
+      <w:r>
+        <w:rPr>
+          <w:rFonts w:ascii="Consolas" w:eastAsia="宋体" w:hAnsi="Consolas" w:cs="宋体"/>
+          <w:color w:val="008200"/>
+          <w:kern w:val="0"/>
+          <w:sz w:val="18"/>
+          <w:szCs w:val="18"/>
+          <w:bdr w:val="none" w:sz="0" w:space="0" w:color="auto" w:frame="1"/>
+        </w:rPr>
+        <w:t>内容</w:t>
+      </w:r>
+      <w:r>
+        <w:rPr>
+          <w:rFonts w:ascii="Consolas" w:eastAsia="宋体" w:hAnsi="Consolas" w:cs="宋体"/>
+          <w:color w:val="008200"/>
+          <w:kern w:val="0"/>
+          <w:sz w:val="18"/>
+          <w:szCs w:val="18"/>
+          <w:bdr w:val="none" w:sz="0" w:space="0" w:color="auto" w:frame="1"/>
+        </w:rPr>
+        <w:t>)</w:t>
+      </w:r>
+      <w:r>
+        <w:rPr>
+          <w:rFonts w:ascii="Consolas" w:eastAsia="宋体" w:hAnsi="Consolas" w:cs="宋体"/>
+          <w:color w:val="008200"/>
+          <w:kern w:val="0"/>
+          <w:sz w:val="18"/>
+          <w:szCs w:val="18"/>
+          <w:bdr w:val="none" w:sz="0" w:space="0" w:color="auto" w:frame="1"/>
+        </w:rPr>
+        <w:t>的收益</w:t>
+      </w:r>
+      <w:r>
+        <w:rPr>
+          <w:rFonts w:ascii="Consolas" w:eastAsia="宋体" w:hAnsi="Consolas" w:cs="宋体"/>
+          <w:color w:val="000000"/>
+          <w:kern w:val="0"/>
+          <w:sz w:val="18"/>
+          <w:szCs w:val="18"/>
+          <w:bdr w:val="none" w:sz="0" w:space="0" w:color="auto" w:frame="1"/>
+        </w:rPr>
+        <w:t>  </w:t>
+      </w:r>
+    </w:p>
+    <w:p>
+      <w:pPr>
+        <w:widowControl/>
+        <w:numPr>
+          <w:ilvl w:val="0"/>
+          <w:numId w:val="42"/>
+        </w:numPr>
+        <w:pBdr>
+          <w:left w:val="single" w:sz="18" w:space="0" w:color="6CE26C"/>
+        </w:pBdr>
+        <w:shd w:val="clear" w:color="auto" w:fill="F8F8F8"/>
+        <w:spacing w:beforeAutospacing="1" w:afterAutospacing="1" w:line="210" w:lineRule="atLeast"/>
+        <w:jc w:val="left"/>
+        <w:rPr>
+          <w:rFonts w:ascii="Consolas" w:eastAsia="宋体" w:hAnsi="Consolas" w:cs="宋体"/>
+          <w:color w:val="5C5C5C"/>
+          <w:kern w:val="0"/>
+          <w:sz w:val="18"/>
+          <w:szCs w:val="18"/>
+        </w:rPr>
+      </w:pPr>
+      <w:r>
+        <w:rPr>
+          <w:rFonts w:ascii="Consolas" w:eastAsia="宋体" w:hAnsi="Consolas" w:cs="宋体"/>
+          <w:color w:val="000000"/>
+          <w:kern w:val="0"/>
+          <w:sz w:val="18"/>
+          <w:szCs w:val="18"/>
+          <w:bdr w:val="none" w:sz="0" w:space="0" w:color="auto" w:frame="1"/>
+        </w:rPr>
+        <w:t>  </w:t>
+      </w:r>
+    </w:p>
+    <w:p>
+      <w:pPr>
+        <w:widowControl/>
+        <w:numPr>
+          <w:ilvl w:val="0"/>
+          <w:numId w:val="42"/>
+        </w:numPr>
+        <w:pBdr>
+          <w:left w:val="single" w:sz="18" w:space="0" w:color="6CE26C"/>
+        </w:pBdr>
+        <w:shd w:val="clear" w:color="auto" w:fill="FFFFFF"/>
+        <w:spacing w:beforeAutospacing="1" w:afterAutospacing="1" w:line="210" w:lineRule="atLeast"/>
+        <w:jc w:val="left"/>
+        <w:rPr>
+          <w:rFonts w:ascii="Consolas" w:eastAsia="宋体" w:hAnsi="Consolas" w:cs="宋体"/>
+          <w:color w:val="5C5C5C"/>
+          <w:kern w:val="0"/>
+          <w:sz w:val="18"/>
+          <w:szCs w:val="18"/>
+        </w:rPr>
+      </w:pPr>
+      <w:r>
+        <w:rPr>
+          <w:rFonts w:ascii="Consolas" w:eastAsia="宋体" w:hAnsi="Consolas" w:cs="宋体"/>
+          <w:color w:val="000000"/>
+          <w:kern w:val="0"/>
+          <w:sz w:val="18"/>
+          <w:szCs w:val="18"/>
+          <w:bdr w:val="none" w:sz="0" w:space="0" w:color="auto" w:frame="1"/>
+        </w:rPr>
+        <w:t>    vector&lt;</w:t>
+      </w:r>
+      <w:r>
+        <w:rPr>
+          <w:rFonts w:ascii="Consolas" w:eastAsia="宋体" w:hAnsi="Consolas" w:cs="宋体"/>
+          <w:color w:val="000000"/>
+          <w:kern w:val="0"/>
+          <w:sz w:val="18"/>
+          <w:szCs w:val="18"/>
+          <w:bdr w:val="none" w:sz="0" w:space="0" w:color="auto" w:frame="1"/>
+        </w:rPr>
+        <w:t xml:space="preserve"> </w:t>
+      </w:r>
+      <w:r>
+        <w:rPr>
+          <w:rFonts w:ascii="Consolas" w:eastAsia="宋体" w:hAnsi="Consolas" w:cs="宋体"/>
+          <w:color w:val="000000"/>
+          <w:kern w:val="0"/>
+          <w:sz w:val="18"/>
+          <w:szCs w:val="18"/>
+          <w:bdr w:val="none" w:sz="0" w:space="0" w:color="auto" w:frame="1"/>
+        </w:rPr>
+        <w:t>Post_Object_Index</w:t>
+      </w:r>
+      <w:r>
+        <w:rPr>
+          <w:rFonts w:ascii="Consolas" w:eastAsia="宋体" w:hAnsi="Consolas" w:cs="宋体"/>
+          <w:color w:val="000000"/>
+          <w:kern w:val="0"/>
+          <w:sz w:val="18"/>
+          <w:szCs w:val="18"/>
+          <w:bdr w:val="none" w:sz="0" w:space="0" w:color="auto" w:frame="1"/>
+        </w:rPr>
+        <w:t xml:space="preserve"> </w:t>
+      </w:r>
+      <w:r>
+        <w:rPr>
+          <w:rFonts w:ascii="Consolas" w:eastAsia="宋体" w:hAnsi="Consolas" w:cs="宋体"/>
+          <w:color w:val="000000"/>
+          <w:kern w:val="0"/>
+          <w:sz w:val="18"/>
+          <w:szCs w:val="18"/>
+          <w:bdr w:val="none" w:sz="0" w:space="0" w:color="auto" w:frame="1"/>
+        </w:rPr>
+        <w:t>&gt;            active_post_pids;     </w:t>
+      </w:r>
+      <w:r>
+        <w:rPr>
+          <w:rFonts w:ascii="Consolas" w:eastAsia="宋体" w:hAnsi="Consolas" w:cs="宋体"/>
+          <w:color w:val="008200"/>
+          <w:kern w:val="0"/>
+          <w:sz w:val="18"/>
+          <w:szCs w:val="18"/>
+          <w:bdr w:val="none" w:sz="0" w:space="0" w:color="auto" w:frame="1"/>
+        </w:rPr>
+        <w:t>//</w:t>
+      </w:r>
+      <w:r>
+        <w:rPr>
+          <w:rFonts w:ascii="Consolas" w:eastAsia="宋体" w:hAnsi="Consolas" w:cs="宋体"/>
+          <w:color w:val="008200"/>
+          <w:kern w:val="0"/>
+          <w:sz w:val="18"/>
+          <w:szCs w:val="18"/>
+          <w:bdr w:val="none" w:sz="0" w:space="0" w:color="auto" w:frame="1"/>
+        </w:rPr>
+        <w:t>所有有收益的文章</w:t>
+      </w:r>
+      <w:r>
+        <w:rPr>
+          <w:rFonts w:ascii="Consolas" w:eastAsia="宋体" w:hAnsi="Consolas" w:cs="宋体"/>
+          <w:color w:val="008200"/>
+          <w:kern w:val="0"/>
+          <w:sz w:val="18"/>
+          <w:szCs w:val="18"/>
+          <w:bdr w:val="none" w:sz="0" w:space="0" w:color="auto" w:frame="1"/>
+        </w:rPr>
+        <w:t>id</w:t>
+      </w:r>
+      <w:r>
+        <w:rPr>
+          <w:rFonts w:ascii="Consolas" w:eastAsia="宋体" w:hAnsi="Consolas" w:cs="宋体"/>
+          <w:color w:val="008200"/>
+          <w:kern w:val="0"/>
+          <w:sz w:val="18"/>
+          <w:szCs w:val="18"/>
+          <w:bdr w:val="none" w:sz="0" w:space="0" w:color="auto" w:frame="1"/>
+        </w:rPr>
+        <w:t>表</w:t>
+      </w:r>
+      <w:r>
+        <w:rPr>
+          <w:rFonts w:ascii="Consolas" w:eastAsia="宋体" w:hAnsi="Consolas" w:cs="宋体"/>
+          <w:color w:val="000000"/>
+          <w:kern w:val="0"/>
+          <w:sz w:val="18"/>
+          <w:szCs w:val="18"/>
+          <w:bdr w:val="none" w:sz="0" w:space="0" w:color="auto" w:frame="1"/>
+        </w:rPr>
+        <w:t>  </w:t>
+      </w:r>
+    </w:p>
+    <w:p>
+      <w:pPr>
+        <w:widowControl/>
+        <w:numPr>
+          <w:ilvl w:val="0"/>
+          <w:numId w:val="42"/>
+        </w:numPr>
+        <w:pBdr>
+          <w:left w:val="single" w:sz="18" w:space="0" w:color="6CE26C"/>
+        </w:pBdr>
+        <w:shd w:val="clear" w:color="auto" w:fill="F8F8F8"/>
+        <w:spacing w:beforeAutospacing="1" w:afterAutospacing="1" w:line="210" w:lineRule="atLeast"/>
+        <w:jc w:val="left"/>
+        <w:rPr>
+          <w:rFonts w:ascii="Consolas" w:eastAsia="宋体" w:hAnsi="Consolas" w:cs="宋体"/>
+          <w:color w:val="5C5C5C"/>
+          <w:kern w:val="0"/>
+          <w:sz w:val="18"/>
+          <w:szCs w:val="18"/>
+        </w:rPr>
+      </w:pPr>
+      <w:r>
+        <w:rPr>
+          <w:rFonts w:ascii="Consolas" w:eastAsia="宋体" w:hAnsi="Consolas" w:cs="宋体"/>
+          <w:color w:val="000000"/>
+          <w:kern w:val="0"/>
+          <w:sz w:val="18"/>
+          <w:szCs w:val="18"/>
+          <w:bdr w:val="none" w:sz="0" w:space="0" w:color="auto" w:frame="1"/>
+        </w:rPr>
+        <w:t>};  </w:t>
+      </w:r>
+    </w:p>
+    <w:p>
+      <w:pPr>
+        <w:widowControl/>
+        <w:numPr>
+          <w:ilvl w:val="0"/>
+          <w:numId w:val="42"/>
+        </w:numPr>
+        <w:pBdr>
+          <w:left w:val="single" w:sz="18" w:space="0" w:color="6CE26C"/>
+        </w:pBdr>
+        <w:shd w:val="clear" w:color="auto" w:fill="FFFFFF"/>
+        <w:spacing w:beforeAutospacing="1" w:afterAutospacing="1" w:line="210" w:lineRule="atLeast"/>
+        <w:jc w:val="left"/>
+        <w:rPr>
+          <w:rFonts w:ascii="Consolas" w:eastAsia="宋体" w:hAnsi="Consolas" w:cs="宋体"/>
+          <w:color w:val="5C5C5C"/>
+          <w:kern w:val="0"/>
+          <w:sz w:val="18"/>
+          <w:szCs w:val="18"/>
+        </w:rPr>
+      </w:pPr>
+      <w:r>
+        <w:rPr>
+          <w:rFonts w:ascii="Consolas" w:eastAsia="宋体" w:hAnsi="Consolas" w:cs="宋体"/>
+          <w:color w:val="000000"/>
+          <w:kern w:val="0"/>
+          <w:sz w:val="18"/>
+          <w:szCs w:val="18"/>
+          <w:bdr w:val="none" w:sz="0" w:space="0" w:color="auto" w:frame="1"/>
+        </w:rPr>
+        <w:t>  </w:t>
+      </w:r>
+    </w:p>
+    <w:p>
+      <w:pPr>
+        <w:widowControl/>
+        <w:numPr>
+          <w:ilvl w:val="0"/>
+          <w:numId w:val="42"/>
+        </w:numPr>
+        <w:pBdr>
+          <w:left w:val="single" w:sz="18" w:space="0" w:color="6CE26C"/>
+        </w:pBdr>
+        <w:shd w:val="clear" w:color="auto" w:fill="F8F8F8"/>
+        <w:spacing w:beforeAutospacing="1" w:afterAutospacing="1" w:line="210" w:lineRule="atLeast"/>
+        <w:jc w:val="left"/>
+        <w:rPr>
+          <w:rFonts w:ascii="Consolas" w:eastAsia="宋体" w:hAnsi="Consolas" w:cs="宋体"/>
+          <w:color w:val="5C5C5C"/>
+          <w:kern w:val="0"/>
+          <w:sz w:val="18"/>
+          <w:szCs w:val="18"/>
+        </w:rPr>
+      </w:pPr>
+      <w:r>
+        <w:rPr>
+          <w:rFonts w:ascii="Consolas" w:eastAsia="宋体" w:hAnsi="Consolas" w:cs="宋体"/>
+          <w:color w:val="000000"/>
+          <w:kern w:val="0"/>
+          <w:sz w:val="18"/>
+          <w:szCs w:val="18"/>
+          <w:bdr w:val="none" w:sz="0" w:space="0" w:color="auto" w:frame="1"/>
+        </w:rPr>
+        <w:t>vector&lt;Platform_Period_Profit_Detail&gt; get_platform_profits_detail(</w:t>
       </w:r>
       <w:r>
         <w:rPr>
@@ -25190,7 +25499,7 @@
           <w:szCs w:val="18"/>
           <w:bdr w:val="none" w:sz="0" w:space="0" w:color="auto" w:frame="1"/>
         </w:rPr>
-        <w:t> uint32_t         end_period,   </w:t>
+        <w:t> uint32_t         begin_period, </w:t>
       </w:r>
       <w:r>
         <w:rPr>
@@ -25212,7 +25521,7 @@
           <w:szCs w:val="18"/>
           <w:bdr w:val="none" w:sz="0" w:space="0" w:color="auto" w:frame="1"/>
         </w:rPr>
-        <w:t>截至周期号</w:t>
+        <w:t>起始周期号</w:t>
       </w:r>
       <w:r>
         <w:rPr>
@@ -25236,7 +25545,7 @@
         <w:pBdr>
           <w:left w:val="single" w:sz="18" w:space="0" w:color="6CE26C"/>
         </w:pBdr>
-        <w:shd w:val="clear" w:color="auto" w:fill="F8F8F8"/>
+        <w:shd w:val="clear" w:color="auto" w:fill="FFFFFF"/>
         <w:spacing w:beforeAutospacing="1" w:afterAutospacing="1" w:line="210" w:lineRule="atLeast"/>
         <w:jc w:val="left"/>
         <w:rPr>
@@ -25280,7 +25589,7 @@
           <w:szCs w:val="18"/>
           <w:bdr w:val="none" w:sz="0" w:space="0" w:color="auto" w:frame="1"/>
         </w:rPr>
-        <w:t> account_uid_type platform      </w:t>
+        <w:t> uint32_t         end_period,   </w:t>
       </w:r>
       <w:r>
         <w:rPr>
@@ -25302,7 +25611,7 @@
           <w:szCs w:val="18"/>
           <w:bdr w:val="none" w:sz="0" w:space="0" w:color="auto" w:frame="1"/>
         </w:rPr>
-        <w:t>平台的所有人</w:t>
+        <w:t>截至周期号</w:t>
       </w:r>
       <w:r>
         <w:rPr>
@@ -25326,27 +25635,27 @@
         <w:pBdr>
           <w:left w:val="single" w:sz="18" w:space="0" w:color="6CE26C"/>
         </w:pBdr>
-        <w:shd w:val="clear" w:color="auto" w:fill="FFFFFF"/>
-        <w:spacing w:beforeAutospacing="1" w:afterAutospacing="1" w:line="210" w:lineRule="atLeast"/>
-        <w:jc w:val="left"/>
-        <w:rPr>
-          <w:rFonts w:ascii="Consolas" w:eastAsia="宋体" w:hAnsi="Consolas" w:cs="宋体"/>
-          <w:color w:val="5C5C5C"/>
-          <w:kern w:val="0"/>
-          <w:sz w:val="18"/>
-          <w:szCs w:val="18"/>
-        </w:rPr>
-      </w:pPr>
-      <w:r>
-        <w:rPr>
-          <w:rFonts w:ascii="Consolas" w:eastAsia="宋体" w:hAnsi="Consolas" w:cs="宋体"/>
-          <w:color w:val="000000"/>
-          <w:kern w:val="0"/>
-          <w:sz w:val="18"/>
-          <w:szCs w:val="18"/>
-          <w:bdr w:val="none" w:sz="0" w:space="0" w:color="auto" w:frame="1"/>
-        </w:rPr>
-        <w:t>                                                                  )</w:t>
+        <w:shd w:val="clear" w:color="auto" w:fill="F8F8F8"/>
+        <w:spacing w:beforeAutospacing="1" w:afterAutospacing="1" w:line="210" w:lineRule="atLeast"/>
+        <w:jc w:val="left"/>
+        <w:rPr>
+          <w:rFonts w:ascii="Consolas" w:eastAsia="宋体" w:hAnsi="Consolas" w:cs="宋体"/>
+          <w:color w:val="5C5C5C"/>
+          <w:kern w:val="0"/>
+          <w:sz w:val="18"/>
+          <w:szCs w:val="18"/>
+        </w:rPr>
+      </w:pPr>
+      <w:r>
+        <w:rPr>
+          <w:rFonts w:ascii="Consolas" w:eastAsia="宋体" w:hAnsi="Consolas" w:cs="宋体"/>
+          <w:color w:val="000000"/>
+          <w:kern w:val="0"/>
+          <w:sz w:val="18"/>
+          <w:szCs w:val="18"/>
+          <w:bdr w:val="none" w:sz="0" w:space="0" w:color="auto" w:frame="1"/>
+        </w:rPr>
+        <w:t>                                                                  </w:t>
       </w:r>
       <w:r>
         <w:rPr>
@@ -25370,6 +25679,96 @@
           <w:szCs w:val="18"/>
           <w:bdr w:val="none" w:sz="0" w:space="0" w:color="auto" w:frame="1"/>
         </w:rPr>
+        <w:t> account_uid_type platform      </w:t>
+      </w:r>
+      <w:r>
+        <w:rPr>
+          <w:rFonts w:ascii="Consolas" w:eastAsia="宋体" w:hAnsi="Consolas" w:cs="宋体"/>
+          <w:color w:val="008200"/>
+          <w:kern w:val="0"/>
+          <w:sz w:val="18"/>
+          <w:szCs w:val="18"/>
+          <w:bdr w:val="none" w:sz="0" w:space="0" w:color="auto" w:frame="1"/>
+        </w:rPr>
+        <w:t>//</w:t>
+      </w:r>
+      <w:r>
+        <w:rPr>
+          <w:rFonts w:ascii="Consolas" w:eastAsia="宋体" w:hAnsi="Consolas" w:cs="宋体"/>
+          <w:color w:val="008200"/>
+          <w:kern w:val="0"/>
+          <w:sz w:val="18"/>
+          <w:szCs w:val="18"/>
+          <w:bdr w:val="none" w:sz="0" w:space="0" w:color="auto" w:frame="1"/>
+        </w:rPr>
+        <w:t>平台的所有人</w:t>
+      </w:r>
+      <w:r>
+        <w:rPr>
+          <w:rFonts w:ascii="Consolas" w:eastAsia="宋体" w:hAnsi="Consolas" w:cs="宋体"/>
+          <w:color w:val="000000"/>
+          <w:kern w:val="0"/>
+          <w:sz w:val="18"/>
+          <w:szCs w:val="18"/>
+          <w:bdr w:val="none" w:sz="0" w:space="0" w:color="auto" w:frame="1"/>
+        </w:rPr>
+        <w:t>  </w:t>
+      </w:r>
+    </w:p>
+    <w:p>
+      <w:pPr>
+        <w:widowControl/>
+        <w:numPr>
+          <w:ilvl w:val="0"/>
+          <w:numId w:val="42"/>
+        </w:numPr>
+        <w:pBdr>
+          <w:left w:val="single" w:sz="18" w:space="0" w:color="6CE26C"/>
+        </w:pBdr>
+        <w:shd w:val="clear" w:color="auto" w:fill="FFFFFF"/>
+        <w:spacing w:beforeAutospacing="1" w:afterAutospacing="1" w:line="210" w:lineRule="atLeast"/>
+        <w:jc w:val="left"/>
+        <w:rPr>
+          <w:rFonts w:ascii="Consolas" w:eastAsia="宋体" w:hAnsi="Consolas" w:cs="宋体"/>
+          <w:color w:val="5C5C5C"/>
+          <w:kern w:val="0"/>
+          <w:sz w:val="18"/>
+          <w:szCs w:val="18"/>
+        </w:rPr>
+      </w:pPr>
+      <w:r>
+        <w:rPr>
+          <w:rFonts w:ascii="Consolas" w:eastAsia="宋体" w:hAnsi="Consolas" w:cs="宋体"/>
+          <w:color w:val="000000"/>
+          <w:kern w:val="0"/>
+          <w:sz w:val="18"/>
+          <w:szCs w:val="18"/>
+          <w:bdr w:val="none" w:sz="0" w:space="0" w:color="auto" w:frame="1"/>
+        </w:rPr>
+        <w:t>                                                                  )</w:t>
+      </w:r>
+      <w:r>
+        <w:rPr>
+          <w:rFonts w:ascii="Consolas" w:eastAsia="宋体" w:hAnsi="Consolas" w:cs="宋体"/>
+          <w:b/>
+          <w:bCs/>
+          <w:color w:val="006699"/>
+          <w:kern w:val="0"/>
+          <w:sz w:val="18"/>
+          <w:szCs w:val="18"/>
+          <w:bdr w:val="none" w:sz="0" w:space="0" w:color="auto" w:frame="1"/>
+        </w:rPr>
+        <w:t>const</w:t>
+      </w:r>
+      <w:r>
+        <w:rPr>
+          <w:rFonts w:ascii="Consolas" w:eastAsia="宋体" w:hAnsi="Consolas" w:cs="宋体"/>
+          <w:color w:val="000000"/>
+          <w:kern w:val="0"/>
+          <w:sz w:val="18"/>
+          <w:szCs w:val="18"/>
+          <w:bdr w:val="none" w:sz="0" w:space="0" w:color="auto" w:frame="1"/>
+        </w:rPr>
         <w:t>;</w:t>
       </w:r>
     </w:p>
@@ -26012,7 +26411,64 @@
           <w:szCs w:val="18"/>
           <w:bdr w:val="none" w:sz="0" w:space="0" w:color="auto" w:frame="1"/>
         </w:rPr>
-        <w:t>    vector&lt;post_pid_type&gt;                  active_post_pids;     </w:t>
+        <w:t>    vector&lt;</w:t>
+      </w:r>
+      <w:r>
+        <w:rPr>
+          <w:rFonts w:ascii="Consolas" w:eastAsia="宋体" w:hAnsi="Consolas" w:cs="宋体"/>
+          <w:color w:val="000000"/>
+          <w:kern w:val="0"/>
+          <w:sz w:val="18"/>
+          <w:szCs w:val="18"/>
+          <w:bdr w:val="none" w:sz="0" w:space="0" w:color="auto" w:frame="1"/>
+        </w:rPr>
+        <w:t xml:space="preserve"> </w:t>
+      </w:r>
+      <w:r>
+        <w:rPr>
+          <w:rFonts w:ascii="Consolas" w:eastAsia="宋体" w:hAnsi="Consolas" w:cs="宋体"/>
+          <w:color w:val="000000"/>
+          <w:kern w:val="0"/>
+          <w:sz w:val="18"/>
+          <w:szCs w:val="18"/>
+          <w:bdr w:val="none" w:sz="0" w:space="0" w:color="auto" w:frame="1"/>
+        </w:rPr>
+        <w:t>Post_Object_Index</w:t>
+      </w:r>
+      <w:r>
+        <w:rPr>
+          <w:rFonts w:ascii="Consolas" w:eastAsia="宋体" w:hAnsi="Consolas" w:cs="宋体"/>
+          <w:color w:val="000000"/>
+          <w:kern w:val="0"/>
+          <w:sz w:val="18"/>
+          <w:szCs w:val="18"/>
+          <w:bdr w:val="none" w:sz="0" w:space="0" w:color="auto" w:frame="1"/>
+        </w:rPr>
+        <w:t xml:space="preserve"> </w:t>
+      </w:r>
+      <w:r>
+        <w:rPr>
+          <w:rFonts w:ascii="Consolas" w:eastAsia="宋体" w:hAnsi="Consolas" w:cs="宋体"/>
+          <w:color w:val="000000"/>
+          <w:kern w:val="0"/>
+          <w:sz w:val="18"/>
+          <w:szCs w:val="18"/>
+          <w:bdr w:val="none" w:sz="0" w:space="0" w:color="auto" w:frame="1"/>
+        </w:rPr>
+        <w:t>&gt;            </w:t>
+      </w:r>
+      <w:bookmarkStart w:id="3" w:name="_GoBack"/>
+      <w:bookmarkEnd w:id="3"/>
+      <w:r>
+        <w:rPr>
+          <w:rFonts w:ascii="Consolas" w:eastAsia="宋体" w:hAnsi="Consolas" w:cs="宋体"/>
+          <w:color w:val="000000"/>
+          <w:kern w:val="0"/>
+          <w:sz w:val="18"/>
+          <w:szCs w:val="18"/>
+          <w:bdr w:val="none" w:sz="0" w:space="0" w:color="auto" w:frame="1"/>
+        </w:rPr>
+        <w:t>active_post_pids;     </w:t>
       </w:r>
       <w:r>
         <w:rPr>
@@ -45651,6 +46107,119 @@
     </w:lvl>
   </w:abstractNum>
   <w:abstractNum w:abstractNumId="30" w15:restartNumberingAfterBreak="0">
+    <w:nsid w:val="42864FBE"/>
+    <w:multiLevelType w:val="multilevel"/>
+    <w:tmpl w:val="C3E4B414"/>
+    <w:lvl w:ilvl="0">
+      <w:start w:val="1"/>
+      <w:numFmt w:val="decimal"/>
+      <w:lvlText w:val="%1."/>
+      <w:lvlJc w:val="left"/>
+      <w:pPr>
+        <w:tabs>
+          <w:tab w:val="num" w:pos="720"/>
+        </w:tabs>
+        <w:ind w:left="720" w:hanging="360"/>
+      </w:pPr>
+    </w:lvl>
+    <w:lvl w:ilvl="1" w:tentative="1">
+      <w:start w:val="1"/>
+      <w:numFmt w:val="decimal"/>
+      <w:lvlText w:val="%2."/>
+      <w:lvlJc w:val="left"/>
+      <w:pPr>
+        <w:tabs>
+          <w:tab w:val="num" w:pos="1440"/>
+        </w:tabs>
+        <w:ind w:left="1440" w:hanging="360"/>
+      </w:pPr>
+    </w:lvl>
+    <w:lvl w:ilvl="2" w:tentative="1">
+      <w:start w:val="1"/>
+      <w:numFmt w:val="decimal"/>
+      <w:lvlText w:val="%3."/>
+      <w:lvlJc w:val="left"/>
+      <w:pPr>
+        <w:tabs>
+          <w:tab w:val="num" w:pos="2160"/>
+        </w:tabs>
+        <w:ind w:left="2160" w:hanging="360"/>
+      </w:pPr>
+    </w:lvl>
+    <w:lvl w:ilvl="3" w:tentative="1">
+      <w:start w:val="1"/>
+      <w:numFmt w:val="decimal"/>
+      <w:lvlText w:val="%4."/>
+      <w:lvlJc w:val="left"/>
+      <w:pPr>
+        <w:tabs>
+          <w:tab w:val="num" w:pos="2880"/>
+        </w:tabs>
+        <w:ind w:left="2880" w:hanging="360"/>
+      </w:pPr>
+    </w:lvl>
+    <w:lvl w:ilvl="4" w:tentative="1">
+      <w:start w:val="1"/>
+      <w:numFmt w:val="decimal"/>
+      <w:lvlText w:val="%5."/>
+      <w:lvlJc w:val="left"/>
+      <w:pPr>
+        <w:tabs>
+          <w:tab w:val="num" w:pos="3600"/>
+        </w:tabs>
+        <w:ind w:left="3600" w:hanging="360"/>
+      </w:pPr>
+    </w:lvl>
+    <w:lvl w:ilvl="5" w:tentative="1">
+      <w:start w:val="1"/>
+      <w:numFmt w:val="decimal"/>
+      <w:lvlText w:val="%6."/>
+      <w:lvlJc w:val="left"/>
+      <w:pPr>
+        <w:tabs>
+          <w:tab w:val="num" w:pos="4320"/>
+        </w:tabs>
+        <w:ind w:left="4320" w:hanging="360"/>
+      </w:pPr>
+    </w:lvl>
+    <w:lvl w:ilvl="6" w:tentative="1">
+      <w:start w:val="1"/>
+      <w:numFmt w:val="decimal"/>
+      <w:lvlText w:val="%7."/>
+      <w:lvlJc w:val="left"/>
+      <w:pPr>
+        <w:tabs>
+          <w:tab w:val="num" w:pos="5040"/>
+        </w:tabs>
+        <w:ind w:left="5040" w:hanging="360"/>
+      </w:pPr>
+    </w:lvl>
+    <w:lvl w:ilvl="7" w:tentative="1">
+      <w:start w:val="1"/>
+      <w:numFmt w:val="decimal"/>
+      <w:lvlText w:val="%8."/>
+      <w:lvlJc w:val="left"/>
+      <w:pPr>
+        <w:tabs>
+          <w:tab w:val="num" w:pos="5760"/>
+        </w:tabs>
+        <w:ind w:left="5760" w:hanging="360"/>
+      </w:pPr>
+    </w:lvl>
+    <w:lvl w:ilvl="8" w:tentative="1">
+      <w:start w:val="1"/>
+      <w:numFmt w:val="decimal"/>
+      <w:lvlText w:val="%9."/>
+      <w:lvlJc w:val="left"/>
+      <w:pPr>
+        <w:tabs>
+          <w:tab w:val="num" w:pos="6480"/>
+        </w:tabs>
+        <w:ind w:left="6480" w:hanging="360"/>
+      </w:pPr>
+    </w:lvl>
+  </w:abstractNum>
+  <w:abstractNum w:abstractNumId="31" w15:restartNumberingAfterBreak="0">
     <w:nsid w:val="47F41C6A"/>
     <w:multiLevelType w:val="multilevel"/>
     <w:tmpl w:val="853CDEEE"/>
@@ -45763,7 +46332,7 @@
       </w:pPr>
     </w:lvl>
   </w:abstractNum>
-  <w:abstractNum w:abstractNumId="31" w15:restartNumberingAfterBreak="0">
+  <w:abstractNum w:abstractNumId="32" w15:restartNumberingAfterBreak="0">
     <w:nsid w:val="487025A2"/>
     <w:multiLevelType w:val="multilevel"/>
     <w:tmpl w:val="F22629F0"/>
@@ -45876,7 +46445,7 @@
       </w:pPr>
     </w:lvl>
   </w:abstractNum>
-  <w:abstractNum w:abstractNumId="32" w15:restartNumberingAfterBreak="0">
+  <w:abstractNum w:abstractNumId="33" w15:restartNumberingAfterBreak="0">
     <w:nsid w:val="501873BC"/>
     <w:multiLevelType w:val="multilevel"/>
     <w:tmpl w:val="A1BE957A"/>
@@ -45989,7 +46558,7 @@
       </w:pPr>
     </w:lvl>
   </w:abstractNum>
-  <w:abstractNum w:abstractNumId="33" w15:restartNumberingAfterBreak="0">
+  <w:abstractNum w:abstractNumId="34" w15:restartNumberingAfterBreak="0">
     <w:nsid w:val="53B46F66"/>
     <w:multiLevelType w:val="multilevel"/>
     <w:tmpl w:val="F26A6FF0"/>
@@ -46102,7 +46671,7 @@
       </w:pPr>
     </w:lvl>
   </w:abstractNum>
-  <w:abstractNum w:abstractNumId="34" w15:restartNumberingAfterBreak="0">
+  <w:abstractNum w:abstractNumId="35" w15:restartNumberingAfterBreak="0">
     <w:nsid w:val="57482423"/>
     <w:multiLevelType w:val="multilevel"/>
     <w:tmpl w:val="FD50743A"/>
@@ -46215,7 +46784,7 @@
       </w:pPr>
     </w:lvl>
   </w:abstractNum>
-  <w:abstractNum w:abstractNumId="35" w15:restartNumberingAfterBreak="0">
+  <w:abstractNum w:abstractNumId="36" w15:restartNumberingAfterBreak="0">
     <w:nsid w:val="58E87CB5"/>
     <w:multiLevelType w:val="multilevel"/>
     <w:tmpl w:val="19CCE7A4"/>
@@ -46328,7 +46897,7 @@
       </w:pPr>
     </w:lvl>
   </w:abstractNum>
-  <w:abstractNum w:abstractNumId="36" w15:restartNumberingAfterBreak="0">
+  <w:abstractNum w:abstractNumId="37" w15:restartNumberingAfterBreak="0">
     <w:nsid w:val="5F5744D1"/>
     <w:multiLevelType w:val="multilevel"/>
     <w:tmpl w:val="74E26168"/>
@@ -46441,7 +47010,7 @@
       </w:pPr>
     </w:lvl>
   </w:abstractNum>
-  <w:abstractNum w:abstractNumId="37" w15:restartNumberingAfterBreak="0">
+  <w:abstractNum w:abstractNumId="38" w15:restartNumberingAfterBreak="0">
     <w:nsid w:val="61AE24C0"/>
     <w:multiLevelType w:val="multilevel"/>
     <w:tmpl w:val="39921FD2"/>
@@ -46554,7 +47123,7 @@
       </w:pPr>
     </w:lvl>
   </w:abstractNum>
-  <w:abstractNum w:abstractNumId="38" w15:restartNumberingAfterBreak="0">
+  <w:abstractNum w:abstractNumId="39" w15:restartNumberingAfterBreak="0">
     <w:nsid w:val="62E94864"/>
     <w:multiLevelType w:val="multilevel"/>
     <w:tmpl w:val="D61C97B2"/>
@@ -46667,7 +47236,7 @@
       </w:pPr>
     </w:lvl>
   </w:abstractNum>
-  <w:abstractNum w:abstractNumId="39" w15:restartNumberingAfterBreak="0">
+  <w:abstractNum w:abstractNumId="40" w15:restartNumberingAfterBreak="0">
     <w:nsid w:val="6E976DDC"/>
     <w:multiLevelType w:val="multilevel"/>
     <w:tmpl w:val="C1183286"/>
@@ -46780,7 +47349,7 @@
       </w:pPr>
     </w:lvl>
   </w:abstractNum>
-  <w:abstractNum w:abstractNumId="40" w15:restartNumberingAfterBreak="0">
+  <w:abstractNum w:abstractNumId="41" w15:restartNumberingAfterBreak="0">
     <w:nsid w:val="70E73044"/>
     <w:multiLevelType w:val="multilevel"/>
     <w:tmpl w:val="BCAC872E"/>
@@ -46893,7 +47462,7 @@
       </w:pPr>
     </w:lvl>
   </w:abstractNum>
-  <w:abstractNum w:abstractNumId="41" w15:restartNumberingAfterBreak="0">
+  <w:abstractNum w:abstractNumId="42" w15:restartNumberingAfterBreak="0">
     <w:nsid w:val="7263022F"/>
     <w:multiLevelType w:val="multilevel"/>
     <w:tmpl w:val="CE46FC08"/>
@@ -47006,7 +47575,7 @@
       </w:pPr>
     </w:lvl>
   </w:abstractNum>
-  <w:abstractNum w:abstractNumId="42" w15:restartNumberingAfterBreak="0">
+  <w:abstractNum w:abstractNumId="43" w15:restartNumberingAfterBreak="0">
     <w:nsid w:val="72E22006"/>
     <w:multiLevelType w:val="multilevel"/>
     <w:tmpl w:val="B7A85648"/>
@@ -47119,7 +47688,7 @@
       </w:pPr>
     </w:lvl>
   </w:abstractNum>
-  <w:abstractNum w:abstractNumId="43" w15:restartNumberingAfterBreak="0">
+  <w:abstractNum w:abstractNumId="44" w15:restartNumberingAfterBreak="0">
     <w:nsid w:val="7325357D"/>
     <w:multiLevelType w:val="multilevel"/>
     <w:tmpl w:val="5178E30A"/>
@@ -47232,7 +47801,7 @@
       </w:pPr>
     </w:lvl>
   </w:abstractNum>
-  <w:abstractNum w:abstractNumId="44" w15:restartNumberingAfterBreak="0">
+  <w:abstractNum w:abstractNumId="45" w15:restartNumberingAfterBreak="0">
     <w:nsid w:val="7F0C44E2"/>
     <w:multiLevelType w:val="multilevel"/>
     <w:tmpl w:val="ABD6DF48"/>
@@ -47345,7 +47914,7 @@
       </w:pPr>
     </w:lvl>
   </w:abstractNum>
-  <w:abstractNum w:abstractNumId="45" w15:restartNumberingAfterBreak="0">
+  <w:abstractNum w:abstractNumId="46" w15:restartNumberingAfterBreak="0">
     <w:nsid w:val="7FCF0B9F"/>
     <w:multiLevelType w:val="multilevel"/>
     <w:tmpl w:val="E7E02B18"/>
@@ -47462,19 +48031,19 @@
     <w:abstractNumId w:val="22"/>
   </w:num>
   <w:num w:numId="2">
-    <w:abstractNumId w:val="43"/>
+    <w:abstractNumId w:val="44"/>
   </w:num>
   <w:num w:numId="3">
     <w:abstractNumId w:val="10"/>
   </w:num>
   <w:num w:numId="4">
-    <w:abstractNumId w:val="38"/>
+    <w:abstractNumId w:val="39"/>
   </w:num>
   <w:num w:numId="5">
     <w:abstractNumId w:val="7"/>
   </w:num>
   <w:num w:numId="6">
-    <w:abstractNumId w:val="37"/>
+    <w:abstractNumId w:val="38"/>
   </w:num>
   <w:num w:numId="7">
     <w:abstractNumId w:val="9"/>
@@ -47483,13 +48052,13 @@
     <w:abstractNumId w:val="19"/>
   </w:num>
   <w:num w:numId="9">
-    <w:abstractNumId w:val="41"/>
+    <w:abstractNumId w:val="42"/>
   </w:num>
   <w:num w:numId="10">
     <w:abstractNumId w:val="4"/>
   </w:num>
   <w:num w:numId="11">
-    <w:abstractNumId w:val="36"/>
+    <w:abstractNumId w:val="37"/>
   </w:num>
   <w:num w:numId="12">
     <w:abstractNumId w:val="27"/>
@@ -47498,7 +48067,7 @@
     <w:abstractNumId w:val="28"/>
   </w:num>
   <w:num w:numId="14">
-    <w:abstractNumId w:val="42"/>
+    <w:abstractNumId w:val="43"/>
   </w:num>
   <w:num w:numId="15">
     <w:abstractNumId w:val="26"/>
@@ -47507,7 +48076,7 @@
     <w:abstractNumId w:val="21"/>
   </w:num>
   <w:num w:numId="17">
-    <w:abstractNumId w:val="44"/>
+    <w:abstractNumId w:val="45"/>
   </w:num>
   <w:num w:numId="18">
     <w:abstractNumId w:val="20"/>
@@ -47516,13 +48085,13 @@
     <w:abstractNumId w:val="25"/>
   </w:num>
   <w:num w:numId="20">
-    <w:abstractNumId w:val="30"/>
+    <w:abstractNumId w:val="31"/>
   </w:num>
   <w:num w:numId="21">
     <w:abstractNumId w:val="24"/>
   </w:num>
   <w:num w:numId="22">
-    <w:abstractNumId w:val="34"/>
+    <w:abstractNumId w:val="35"/>
   </w:num>
   <w:num w:numId="23">
     <w:abstractNumId w:val="3"/>
@@ -47537,7 +48106,7 @@
     <w:abstractNumId w:val="0"/>
   </w:num>
   <w:num w:numId="27">
-    <w:abstractNumId w:val="31"/>
+    <w:abstractNumId w:val="32"/>
   </w:num>
   <w:num w:numId="28">
     <w:abstractNumId w:val="11"/>
@@ -47546,13 +48115,13 @@
     <w:abstractNumId w:val="15"/>
   </w:num>
   <w:num w:numId="30">
-    <w:abstractNumId w:val="39"/>
+    <w:abstractNumId w:val="40"/>
   </w:num>
   <w:num w:numId="31">
     <w:abstractNumId w:val="14"/>
   </w:num>
   <w:num w:numId="32">
-    <w:abstractNumId w:val="35"/>
+    <w:abstractNumId w:val="36"/>
   </w:num>
   <w:num w:numId="33">
     <w:abstractNumId w:val="8"/>
@@ -47564,7 +48133,7 @@
     <w:abstractNumId w:val="1"/>
   </w:num>
   <w:num w:numId="36">
-    <w:abstractNumId w:val="45"/>
+    <w:abstractNumId w:val="46"/>
   </w:num>
   <w:num w:numId="37">
     <w:abstractNumId w:val="5"/>
@@ -47582,10 +48151,10 @@
     <w:abstractNumId w:val="23"/>
   </w:num>
   <w:num w:numId="42">
-    <w:abstractNumId w:val="33"/>
+    <w:abstractNumId w:val="34"/>
   </w:num>
   <w:num w:numId="43">
-    <w:abstractNumId w:val="32"/>
+    <w:abstractNumId w:val="33"/>
   </w:num>
   <w:num w:numId="44">
     <w:abstractNumId w:val="16"/>
@@ -47594,7 +48163,10 @@
     <w:abstractNumId w:val="29"/>
   </w:num>
   <w:num w:numId="46">
-    <w:abstractNumId w:val="40"/>
+    <w:abstractNumId w:val="41"/>
+  </w:num>
+  <w:num w:numId="47">
+    <w:abstractNumId w:val="30"/>
   </w:num>
   <w:numIdMacAtCleanup w:val="37"/>
 </w:numbering>

</xml_diff>